<commit_message>
feat: init module 5
</commit_message>
<xml_diff>
--- a/Unidad_5/Guia.docx
+++ b/Unidad_5/Guia.docx
@@ -13,13 +13,19 @@
         <w:rPr>
           <w:lang w:val="es-EC"/>
         </w:rPr>
-        <w:t xml:space="preserve">Clase </w:t>
-      </w:r>
-      <w:r>
-        <w:rPr>
-          <w:lang w:val="es-EC"/>
-        </w:rPr>
-        <w:t>1 – ReactJS</w:t>
+        <w:t>Módulo 4</w:t>
+      </w:r>
+      <w:r>
+        <w:rPr>
+          <w:lang w:val="es-EC"/>
+        </w:rPr>
+        <w:t xml:space="preserve"> – </w:t>
+      </w:r>
+      <w:r>
+        <w:rPr>
+          <w:lang w:val="es-EC"/>
+        </w:rPr>
+        <w:t>Hooks</w:t>
       </w:r>
     </w:p>
     <w:p>
@@ -33,7 +39,19 @@
         <w:rPr>
           <w:lang w:val="es-EC"/>
         </w:rPr>
-        <w:t>¿Qué es?</w:t>
+        <w:t xml:space="preserve">¿Qué </w:t>
+      </w:r>
+      <w:r>
+        <w:rPr>
+          <w:lang w:val="es-EC"/>
+        </w:rPr>
+        <w:t>son</w:t>
+      </w:r>
+      <w:r>
+        <w:rPr>
+          <w:lang w:val="es-EC"/>
+        </w:rPr>
+        <w:t>?</w:t>
       </w:r>
     </w:p>
     <w:p>
@@ -57,110 +75,63 @@
         <w:rPr>
           <w:lang w:val="es-EC"/>
         </w:rPr>
-        <w:t>Es una de las librerías</w:t>
-      </w:r>
-      <w:r>
-        <w:rPr>
-          <w:lang w:val="es-EC"/>
-        </w:rPr>
-        <w:t>, creada por Facebook,</w:t>
-      </w:r>
-      <w:r>
-        <w:rPr>
-          <w:lang w:val="es-EC"/>
-        </w:rPr>
-        <w:t xml:space="preserve"> mas populares de JavaScript para el desarrollo de aplicaciones web y móviles. </w:t>
-      </w:r>
-      <w:r>
-        <w:rPr>
-          <w:lang w:val="es-EC"/>
-        </w:rPr>
-        <w:t>Se fundamenta en la creación de fragmentos o bloques</w:t>
-      </w:r>
-      <w:r>
-        <w:rPr>
-          <w:lang w:val="es-EC"/>
-        </w:rPr>
-        <w:t xml:space="preserve"> reutilizables</w:t>
-      </w:r>
-      <w:r>
-        <w:rPr>
-          <w:lang w:val="es-EC"/>
-        </w:rPr>
-        <w:t xml:space="preserve"> llamados Componentes</w:t>
-      </w:r>
-      <w:r>
-        <w:rPr>
-          <w:lang w:val="es-EC"/>
-        </w:rPr>
-        <w:t>, para crear interfaces.</w:t>
-      </w:r>
-    </w:p>
-    <w:p>
-      <w:pPr>
-        <w:rPr>
-          <w:lang w:val="es-EC"/>
-        </w:rPr>
-      </w:pPr>
-      <w:r>
-        <w:rPr>
-          <w:lang w:val="es-EC"/>
-        </w:rPr>
-        <w:t xml:space="preserve">Cabe recalcar que ReactJS no es un framework como si lo son otras alternativas para la creación de web como Angular o Vue. </w:t>
-      </w:r>
-      <w:r>
-        <w:rPr>
-          <w:lang w:val="es-EC"/>
-        </w:rPr>
-        <w:t xml:space="preserve">Estos últimos definen un marco de trabajo, estructura de carpetas e </w:t>
-      </w:r>
-      <w:r>
-        <w:rPr>
-          <w:lang w:val="es-EC"/>
-        </w:rPr>
-        <w:t>interacciones</w:t>
-      </w:r>
-      <w:r>
-        <w:rPr>
-          <w:lang w:val="es-EC"/>
-        </w:rPr>
-        <w:t xml:space="preserve"> entre servicios y componentes bien definidas. Por otro </w:t>
-      </w:r>
-      <w:r>
-        <w:rPr>
-          <w:lang w:val="es-EC"/>
-        </w:rPr>
-        <w:t>lado,</w:t>
-      </w:r>
-      <w:r>
-        <w:rPr>
-          <w:lang w:val="es-EC"/>
-        </w:rPr>
-        <w:t xml:space="preserve"> ReactJS solo se enfoca en la renderización de los Componentes creados por el desarrollador</w:t>
-      </w:r>
-      <w:r>
-        <w:rPr>
-          <w:lang w:val="es-EC"/>
-        </w:rPr>
-        <w:t xml:space="preserve">. Dejando de libre elección el patrón de diseño o arquitectura a usar para los demás aspectos de una aplicación web como lo son </w:t>
-      </w:r>
-      <w:r>
-        <w:rPr>
-          <w:lang w:val="es-EC"/>
-        </w:rPr>
-        <w:t>API’s</w:t>
-      </w:r>
-      <w:r>
-        <w:rPr>
-          <w:lang w:val="es-EC"/>
-        </w:rPr>
-        <w:t xml:space="preserve">, </w:t>
-      </w:r>
-      <w:r>
-        <w:rPr>
-          <w:lang w:val="es-EC"/>
-        </w:rPr>
-        <w:t>Validaciones, etc.</w:t>
+        <w:t xml:space="preserve">ReactJS es la librería </w:t>
+      </w:r>
+      <w:r>
+        <w:rPr>
+          <w:lang w:val="es-EC"/>
+        </w:rPr>
+        <w:t>más</w:t>
+      </w:r>
+      <w:r>
+        <w:rPr>
+          <w:lang w:val="es-EC"/>
+        </w:rPr>
+        <w:t xml:space="preserve"> usada para el desarrollo de aplicaciones web. Y esto lo ha logrado con la adopción de patrones, tecnologías claves para que el desarrollo sea lo más eficiente y versátil. Alguno de esos conceptos son los Hooks. </w:t>
+      </w:r>
+    </w:p>
+    <w:p>
+      <w:pPr>
+        <w:rPr>
+          <w:lang w:val="es-EC"/>
+        </w:rPr>
+      </w:pPr>
+      <w:r>
+        <w:rPr>
+          <w:lang w:val="es-EC"/>
+        </w:rPr>
+        <w:t>Previamente ReactJS se manejaba solo con clases. Cada clase tenía dos principales propiedades “props” y “state”. Estas permiten recibir valores desde un componente padre y manejar el estado de valores ene l componente respectivamente.</w:t>
+      </w:r>
+    </w:p>
+    <w:p>
+      <w:pPr>
+        <w:rPr>
+          <w:lang w:val="es-EC"/>
+        </w:rPr>
+      </w:pPr>
+      <w:r>
+        <w:rPr>
+          <w:lang w:val="es-EC"/>
+        </w:rPr>
+        <w:t xml:space="preserve">Sin embargo, como hemos visto, con los componentes funciones no podemos mantener el estado de variables declarándolas con “let” ya que estas se reinicializan en cada render con el valor que escribimos en código. Es por esto que nacieron los Hooks, su traducción es gancho, y es porque permiten “enganchar” la funcionalidad del estado, y como lo veremos </w:t>
+      </w:r>
+      <w:r>
+        <w:rPr>
+          <w:lang w:val="es-EC"/>
+        </w:rPr>
+        <w:t>más</w:t>
+      </w:r>
+      <w:r>
+        <w:rPr>
+          <w:lang w:val="es-EC"/>
+        </w:rPr>
+        <w:t xml:space="preserve"> adelante, administrar el Ciclo de vida del componente en Componentes funcionales</w:t>
+      </w:r>
+      <w:r>
+        <w:rPr>
+          <w:lang w:val="es-EC"/>
+        </w:rPr>
+        <w:t xml:space="preserve"> y muchas más funcionalidades y características que podemos encapsular en Hooks. También podemos crear los nuestros para ahorrarnos cierto trabajo y reutilizarlo en diferentes lugares.</w:t>
       </w:r>
     </w:p>
     <w:p>
@@ -174,286 +145,49 @@
         <w:rPr>
           <w:lang w:val="es-EC"/>
         </w:rPr>
-        <w:t>¿Por qué escogerlo?</w:t>
+        <w:t>¿Cómo se realizaba antes</w:t>
+      </w:r>
+      <w:r>
+        <w:rPr>
+          <w:lang w:val="es-EC"/>
+        </w:rPr>
+        <w:t>?</w:t>
       </w:r>
     </w:p>
     <w:p>
       <w:pPr>
         <w:pStyle w:val="Slide"/>
-        <w:rPr>
-          <w:lang w:val="en-US"/>
-        </w:rPr>
-      </w:pPr>
-      <w:r>
-        <w:rPr>
-          <w:lang w:val="en-US"/>
-        </w:rPr>
-        <w:t xml:space="preserve">Slide </w:t>
-      </w:r>
-      <w:r>
-        <w:rPr>
-          <w:lang w:val="en-US"/>
-        </w:rPr>
-        <w:t>3</w:t>
-      </w:r>
-      <w:r>
-        <w:rPr>
-          <w:lang w:val="en-US"/>
-        </w:rPr>
-        <w:t xml:space="preserve"> - </w:t>
-      </w:r>
-      <w:r>
-        <w:rPr>
-          <w:lang w:val="en-US"/>
-        </w:rPr>
-        <w:t>6</w:t>
-      </w:r>
-    </w:p>
-    <w:p>
-      <w:pPr>
-        <w:pStyle w:val="ListParagraph"/>
-        <w:numPr>
-          <w:ilvl w:val="0"/>
-          <w:numId w:val="1"/>
-        </w:numPr>
-        <w:rPr>
-          <w:lang w:val="es-EC"/>
-        </w:rPr>
-      </w:pPr>
-      <w:r>
-        <w:rPr>
-          <w:lang w:val="es-EC"/>
-        </w:rPr>
-        <w:t xml:space="preserve">Gran comunidad. </w:t>
-      </w:r>
-      <w:r>
-        <w:rPr>
-          <w:lang w:val="es-EC"/>
-        </w:rPr>
-        <w:t xml:space="preserve">Al ser el </w:t>
-      </w:r>
-      <w:r>
-        <w:rPr>
-          <w:lang w:val="es-EC"/>
-        </w:rPr>
-        <w:t>más</w:t>
-      </w:r>
-      <w:r>
-        <w:rPr>
-          <w:lang w:val="es-EC"/>
-        </w:rPr>
-        <w:t xml:space="preserve"> popular, esto conlleva a que tener una gran comunidad detrás de su desarrollo, mejora y creación de nuevas librerías para agilizar la implementación de componentes</w:t>
-      </w:r>
-      <w:r>
-        <w:rPr>
-          <w:lang w:val="es-EC"/>
-        </w:rPr>
-        <w:t xml:space="preserve">. Como puede ser el caso de librerías de Mapas, Gráficos 2D y 3D, </w:t>
-      </w:r>
-      <w:r>
-        <w:rPr>
-          <w:lang w:val="es-EC"/>
-        </w:rPr>
-        <w:t xml:space="preserve">manejo de formularios, </w:t>
-      </w:r>
-      <w:r>
-        <w:rPr>
-          <w:lang w:val="es-EC"/>
-        </w:rPr>
-        <w:t>manejo de Store Global y más.</w:t>
-      </w:r>
-    </w:p>
-    <w:p>
-      <w:pPr>
-        <w:pStyle w:val="ListParagraph"/>
-        <w:numPr>
-          <w:ilvl w:val="0"/>
-          <w:numId w:val="1"/>
-        </w:numPr>
-        <w:rPr>
-          <w:lang w:val="es-EC"/>
-        </w:rPr>
-      </w:pPr>
-      <w:r>
-        <w:rPr>
-          <w:lang w:val="es-EC"/>
-        </w:rPr>
-        <w:t xml:space="preserve">Fácil curva de aprendizaje. </w:t>
-      </w:r>
-      <w:r>
-        <w:rPr>
-          <w:lang w:val="es-EC"/>
-        </w:rPr>
-        <w:t xml:space="preserve">Al </w:t>
-      </w:r>
-      <w:r>
-        <w:rPr>
-          <w:lang w:val="es-EC"/>
-        </w:rPr>
-        <w:t>escoger a JSX (JavaScript XML) como sintaxis para la construcción de componentes, facilita la curva de aprendizaje</w:t>
-      </w:r>
-      <w:r>
-        <w:rPr>
-          <w:lang w:val="es-EC"/>
-        </w:rPr>
-        <w:t>. Debido a que JSX es una extensión para JavaScript que le permite</w:t>
-      </w:r>
-      <w:r>
-        <w:rPr>
-          <w:lang w:val="es-EC"/>
-        </w:rPr>
-        <w:t xml:space="preserve"> crear componentes que luego serán compilados y renderizados como etiquetas HTML.</w:t>
-      </w:r>
-    </w:p>
-    <w:p>
-      <w:pPr>
-        <w:pStyle w:val="ListParagraph"/>
-        <w:numPr>
-          <w:ilvl w:val="0"/>
-          <w:numId w:val="1"/>
-        </w:numPr>
-        <w:rPr>
-          <w:lang w:val="es-EC"/>
-        </w:rPr>
-      </w:pPr>
-      <w:r>
-        <w:rPr>
-          <w:lang w:val="es-EC"/>
-        </w:rPr>
-        <w:t>Desarrollo web y m</w:t>
-      </w:r>
-      <w:r>
-        <w:rPr>
-          <w:lang w:val="es-EC"/>
-        </w:rPr>
-        <w:t>óvil (nativo)</w:t>
-      </w:r>
-      <w:r>
-        <w:rPr>
-          <w:lang w:val="es-EC"/>
-        </w:rPr>
-        <w:t>.</w:t>
-      </w:r>
-      <w:r>
-        <w:rPr>
-          <w:lang w:val="es-EC"/>
-        </w:rPr>
+      </w:pPr>
+      <w:r>
+        <w:t>Slide</w:t>
+      </w:r>
+      <w:r>
         <w:t xml:space="preserve"> </w:t>
       </w:r>
       <w:r>
-        <w:rPr>
-          <w:lang w:val="es-EC"/>
-        </w:rPr>
-        <w:t>Además de aplicaciones web, p</w:t>
-      </w:r>
-      <w:r>
-        <w:rPr>
-          <w:lang w:val="es-EC"/>
-        </w:rPr>
-        <w:t xml:space="preserve">ermite un acercamiento </w:t>
-      </w:r>
-      <w:r>
-        <w:rPr>
-          <w:lang w:val="es-EC"/>
-        </w:rPr>
-        <w:t>más</w:t>
-      </w:r>
-      <w:r>
-        <w:rPr>
-          <w:lang w:val="es-EC"/>
-        </w:rPr>
-        <w:t xml:space="preserve"> sencillo al desarrollo de aplicaciones</w:t>
-      </w:r>
-      <w:r>
-        <w:rPr>
-          <w:lang w:val="es-EC"/>
-        </w:rPr>
-        <w:t xml:space="preserve"> nativas. Esto se puede lograr usando </w:t>
-      </w:r>
-      <w:r>
-        <w:rPr>
-          <w:lang w:val="es-EC"/>
-        </w:rPr>
-        <w:t>el framework Cordova, el cual permite embeber nuestra aplicación web y empaquetarla para sistemas operativas Android o iOS. Sin embargo, también tiene un enfoque más nativo llamado React Native</w:t>
-      </w:r>
-      <w:r>
-        <w:rPr>
-          <w:lang w:val="es-EC"/>
-        </w:rPr>
-        <w:t xml:space="preserve">, este último tiene ciertas variaciones en la manera de declarar y usar </w:t>
-      </w:r>
-      <w:r>
-        <w:rPr>
-          <w:lang w:val="es-EC"/>
-        </w:rPr>
-        <w:t xml:space="preserve">ciertas </w:t>
-      </w:r>
-      <w:r>
-        <w:rPr>
-          <w:lang w:val="es-EC"/>
-        </w:rPr>
-        <w:t>etiquetas,</w:t>
-      </w:r>
-      <w:r>
-        <w:rPr>
-          <w:lang w:val="es-EC"/>
-        </w:rPr>
+        <w:t>3 - 4</w:t>
+      </w:r>
+      <w:r>
         <w:t xml:space="preserve"> </w:t>
       </w:r>
-      <w:r>
-        <w:rPr>
-          <w:lang w:val="es-EC"/>
-        </w:rPr>
-        <w:t>pero reutiliza las bases principales</w:t>
-      </w:r>
-      <w:r>
-        <w:rPr>
-          <w:lang w:val="es-EC"/>
-        </w:rPr>
-        <w:t xml:space="preserve"> de ReactJS como lo son los </w:t>
-      </w:r>
-      <w:r>
-        <w:rPr>
-          <w:lang w:val="es-EC"/>
-        </w:rPr>
-        <w:t>H</w:t>
-      </w:r>
-      <w:r>
-        <w:rPr>
-          <w:lang w:val="es-EC"/>
-        </w:rPr>
-        <w:t xml:space="preserve">ooks, JSX y el ciclo de vida </w:t>
-      </w:r>
-      <w:r>
-        <w:rPr>
-          <w:lang w:val="es-EC"/>
-        </w:rPr>
-        <w:t xml:space="preserve">de componentes que conoceremos </w:t>
-      </w:r>
-      <w:r>
-        <w:rPr>
-          <w:lang w:val="es-EC"/>
-        </w:rPr>
-        <w:t>más</w:t>
-      </w:r>
-      <w:r>
-        <w:rPr>
-          <w:lang w:val="es-EC"/>
-        </w:rPr>
-        <w:t xml:space="preserve"> adelante.</w:t>
-      </w:r>
-    </w:p>
-    <w:p>
-      <w:pPr>
-        <w:rPr>
-          <w:lang w:val="es-EC"/>
-        </w:rPr>
-      </w:pPr>
-      <w:r>
-        <w:rPr>
-          <w:lang w:val="es-EC"/>
-        </w:rPr>
-        <w:br w:type="page"/>
+    </w:p>
+    <w:p>
+      <w:pPr>
+        <w:rPr>
+          <w:lang w:val="es-EC"/>
+        </w:rPr>
+      </w:pPr>
+      <w:r>
+        <w:rPr>
+          <w:lang w:val="es-EC"/>
+        </w:rPr>
+        <w:t>En los compone</w:t>
+      </w:r>
+      <w:r>
+        <w:rPr>
+          <w:lang w:val="es-EC"/>
+        </w:rPr>
+        <w:t>ntes Clase la administración del ciclo de vida y el manejo de estado se obtenía por herencia de la clase Component de ReactJS. Estas nos daban funciones tales como componentDidUpdate, componentWillUnmount, setState y demás que permitían la modificación del estado y administración del ciclo de vida del componente.</w:t>
       </w:r>
     </w:p>
     <w:p>
@@ -467,14 +201,7 @@
         <w:rPr>
           <w:lang w:val="es-EC"/>
         </w:rPr>
-        <w:lastRenderedPageBreak/>
-        <w:t>C</w:t>
-      </w:r>
-      <w:r>
-        <w:rPr>
-          <w:lang w:val="es-EC"/>
-        </w:rPr>
-        <w:t>aptura de HTML vs React Component</w:t>
+        <w:t>Visualizar comparativa con las capturas del código</w:t>
       </w:r>
     </w:p>
     <w:p>
@@ -488,69 +215,7 @@
         <w:rPr>
           <w:lang w:val="es-EC"/>
         </w:rPr>
-        <w:t>Componentes</w:t>
-      </w:r>
-    </w:p>
-    <w:p>
-      <w:pPr>
-        <w:rPr>
-          <w:lang w:val="es-EC"/>
-        </w:rPr>
-      </w:pPr>
-      <w:r>
-        <w:rPr>
-          <w:lang w:val="es-EC"/>
-        </w:rPr>
-        <w:t xml:space="preserve">En la actualidad toda aplicación, ya sea web </w:t>
-      </w:r>
-      <w:r>
-        <w:rPr>
-          <w:lang w:val="es-EC"/>
-        </w:rPr>
-        <w:t xml:space="preserve">o móvil, se empieza a diseñar por secciones, páginas y bloques. </w:t>
-      </w:r>
-      <w:r>
-        <w:rPr>
-          <w:lang w:val="es-EC"/>
-        </w:rPr>
-        <w:t xml:space="preserve">Es aquí donde se empiezan a definir las bases de cada componente, sus funcionalidades, estilos e interacción con la UI o </w:t>
-      </w:r>
-      <w:r>
-        <w:rPr>
-          <w:lang w:val="es-EC"/>
-        </w:rPr>
-        <w:t>los datos de nuestra aplicación.</w:t>
-      </w:r>
-    </w:p>
-    <w:p>
-      <w:pPr>
-        <w:rPr>
-          <w:lang w:val="es-EC"/>
-        </w:rPr>
-      </w:pPr>
-      <w:r>
-        <w:rPr>
-          <w:lang w:val="es-EC"/>
-        </w:rPr>
-        <w:t>En ReactJS los bloques de nuestra aplicación son los Componentes,</w:t>
-      </w:r>
-      <w:r>
-        <w:rPr>
-          <w:lang w:val="es-EC"/>
-        </w:rPr>
-        <w:t xml:space="preserve"> en ellos </w:t>
-      </w:r>
-      <w:r>
-        <w:rPr>
-          <w:lang w:val="es-EC"/>
-        </w:rPr>
-        <w:t xml:space="preserve">desarrollaremos, de manera declarativa, </w:t>
-      </w:r>
-      <w:r>
-        <w:rPr>
-          <w:lang w:val="es-EC"/>
-        </w:rPr>
-        <w:t>como se renderizará el componente, si hace uso o no de “props” y sus diferentes interacciones.</w:t>
+        <w:t>Hooks principales</w:t>
       </w:r>
     </w:p>
     <w:p>
@@ -564,58 +229,13 @@
         <w:rPr>
           <w:lang w:val="es-EC"/>
         </w:rPr>
-        <w:t>Diagrama de estructura básica de una página web</w:t>
+        <w:t>Visitar la página</w:t>
       </w:r>
       <w:r>
         <w:rPr>
           <w:lang w:val="es-EC"/>
         </w:rPr>
         <w:br/>
-      </w:r>
-      <w:r>
-        <w:rPr>
-          <w:lang w:val="es-EC"/>
-        </w:rPr>
-        <w:t>Header, Navbar, Articles, Footer</w:t>
-      </w:r>
-    </w:p>
-    <w:p>
-      <w:pPr>
-        <w:pStyle w:val="Heading1"/>
-        <w:rPr>
-          <w:lang w:val="es-EC"/>
-        </w:rPr>
-      </w:pPr>
-      <w:r>
-        <w:rPr>
-          <w:lang w:val="es-EC"/>
-        </w:rPr>
-        <w:t>Primer componente</w:t>
-      </w:r>
-    </w:p>
-    <w:p>
-      <w:pPr>
-        <w:rPr>
-          <w:lang w:val="es-EC"/>
-        </w:rPr>
-      </w:pPr>
-      <w:r>
-        <w:rPr>
-          <w:lang w:val="es-EC"/>
-        </w:rPr>
-        <w:t xml:space="preserve">Crear un componente que renderice una </w:t>
-      </w:r>
-      <w:r>
-        <w:rPr>
-          <w:lang w:val="es-EC"/>
-        </w:rPr>
-        <w:t>imagen aleatoria</w:t>
-      </w:r>
-      <w:r>
-        <w:rPr>
-          <w:lang w:val="es-EC"/>
-        </w:rPr>
-        <w:t xml:space="preserve"> desde la API </w:t>
       </w:r>
       <w:hyperlink r:id="rId8" w:history="1">
         <w:r>
@@ -623,31 +243,720 @@
             <w:rStyle w:val="Hyperlink"/>
             <w:lang w:val="es-EC"/>
           </w:rPr>
-          <w:t>http://avatar.iran.lieara.run/public</w:t>
+          <w:t>https://react-hooks-cheatsheet.com</w:t>
         </w:r>
       </w:hyperlink>
-      <w:r>
-        <w:rPr>
-          <w:lang w:val="es-EC"/>
-        </w:rPr>
-        <w:t>. Utiliza el componente en el archivo de entrada de ViteJs (main.tsx)</w:t>
-      </w:r>
-    </w:p>
-    <w:p>
-      <w:pPr>
-        <w:rPr>
-          <w:lang w:val="es-EC"/>
-        </w:rPr>
-      </w:pPr>
-      <w:r>
-        <w:rPr>
-          <w:lang w:val="es-EC"/>
-        </w:rPr>
-        <w:t>Añadir props obligatorios al componente para enviar la url y el nombre. Finalmente, renderizar el componente desde un Array de objetos con las claves url y name.</w:t>
+    </w:p>
+    <w:p>
+      <w:pPr>
+        <w:pStyle w:val="ListParagraph"/>
+        <w:numPr>
+          <w:ilvl w:val="0"/>
+          <w:numId w:val="2"/>
+        </w:numPr>
+        <w:rPr>
+          <w:lang w:val="es-EC"/>
+        </w:rPr>
+      </w:pPr>
+      <w:r>
+        <w:rPr>
+          <w:lang w:val="es-EC"/>
+        </w:rPr>
+        <w:lastRenderedPageBreak/>
+        <w:t>useState, administración de estados, pueden ser primitivos, JSON, clases, etc.</w:t>
+      </w:r>
+    </w:p>
+    <w:p>
+      <w:pPr>
+        <w:pStyle w:val="ListParagraph"/>
+        <w:numPr>
+          <w:ilvl w:val="0"/>
+          <w:numId w:val="2"/>
+        </w:numPr>
+        <w:rPr>
+          <w:lang w:val="es-EC"/>
+        </w:rPr>
+      </w:pPr>
+      <w:r>
+        <w:rPr>
+          <w:lang w:val="es-EC"/>
+        </w:rPr>
+        <w:t xml:space="preserve">useEffect, admintración del life cycle del componente, lo veremos </w:t>
+      </w:r>
+      <w:r>
+        <w:rPr>
+          <w:lang w:val="es-EC"/>
+        </w:rPr>
+        <w:t>más</w:t>
+      </w:r>
+      <w:r>
+        <w:rPr>
+          <w:lang w:val="es-EC"/>
+        </w:rPr>
+        <w:t xml:space="preserve"> adelante del curso. Dato, este siempre se ejecuta después de que el componente de haya renderizado por algún cambio.</w:t>
+      </w:r>
+    </w:p>
+    <w:p>
+      <w:pPr>
+        <w:pStyle w:val="ListParagraph"/>
+        <w:numPr>
+          <w:ilvl w:val="0"/>
+          <w:numId w:val="2"/>
+        </w:numPr>
+        <w:rPr>
+          <w:lang w:val="es-EC"/>
+        </w:rPr>
+      </w:pPr>
+      <w:r>
+        <w:rPr>
+          <w:lang w:val="es-EC"/>
+        </w:rPr>
+        <w:t>useContext, usado para obtener el estado global cuando usamos React Context como Global Store</w:t>
+      </w:r>
+    </w:p>
+    <w:p>
+      <w:pPr>
+        <w:pStyle w:val="ListParagraph"/>
+        <w:numPr>
+          <w:ilvl w:val="0"/>
+          <w:numId w:val="2"/>
+        </w:numPr>
+        <w:rPr>
+          <w:lang w:val="es-EC"/>
+        </w:rPr>
+      </w:pPr>
+      <w:r>
+        <w:rPr>
+          <w:lang w:val="es-EC"/>
+        </w:rPr>
+        <w:t>useLayoutEffect, se invoca muy similar que el useEffect, con la diferencia de que se invoca antes del render. Puede afectar al rendimiento según su implementación.</w:t>
+      </w:r>
+    </w:p>
+    <w:p>
+      <w:pPr>
+        <w:pStyle w:val="ListParagraph"/>
+        <w:numPr>
+          <w:ilvl w:val="0"/>
+          <w:numId w:val="2"/>
+        </w:numPr>
+        <w:rPr>
+          <w:lang w:val="es-EC"/>
+        </w:rPr>
+      </w:pPr>
+      <w:r>
+        <w:rPr>
+          <w:lang w:val="es-EC"/>
+        </w:rPr>
+        <w:t>useReducer, usado principalmente como alternativa del useState, para simplificar la invocación al querer actualizar el estado.</w:t>
+      </w:r>
+    </w:p>
+    <w:p>
+      <w:pPr>
+        <w:pStyle w:val="ListParagraph"/>
+        <w:numPr>
+          <w:ilvl w:val="0"/>
+          <w:numId w:val="2"/>
+        </w:numPr>
+        <w:rPr>
+          <w:lang w:val="es-EC"/>
+        </w:rPr>
+      </w:pPr>
+      <w:r>
+        <w:rPr>
+          <w:lang w:val="es-EC"/>
+        </w:rPr>
+        <w:t>useCallback, usado principalmente para evitar que funciones se redefinan en cada render. Limitando su re-definicion según una lista de dependencias. Así logramos que por ejemplo componentes que reciben estas funciones o valores se vuelvan a renderizar a pesar de que los valores que usan no hayan cambiado. Este se usa en funciones no en Componentes.</w:t>
+      </w:r>
+    </w:p>
+    <w:p>
+      <w:pPr>
+        <w:pStyle w:val="ListParagraph"/>
+        <w:numPr>
+          <w:ilvl w:val="0"/>
+          <w:numId w:val="2"/>
+        </w:numPr>
+        <w:rPr>
+          <w:lang w:val="es-EC"/>
+        </w:rPr>
+      </w:pPr>
+      <w:r>
+        <w:rPr>
+          <w:lang w:val="es-EC"/>
+        </w:rPr>
+        <w:t>useMemo</w:t>
+      </w:r>
+      <w:r>
+        <w:rPr>
+          <w:lang w:val="es-EC"/>
+        </w:rPr>
+        <w:t>, muy similar a useCallback, pero</w:t>
+      </w:r>
+      <w:r>
+        <w:rPr>
+          <w:lang w:val="es-EC"/>
+        </w:rPr>
+        <w:t xml:space="preserve"> esta enfocado a memorizar VALORES, estos también pueden ser Componentes. Por lo que se puede usar para que un componente solo sea re-renderizado según la lista de dependencias que se declare.</w:t>
+      </w:r>
+    </w:p>
+    <w:p>
+      <w:pPr>
+        <w:pStyle w:val="ListParagraph"/>
+        <w:numPr>
+          <w:ilvl w:val="0"/>
+          <w:numId w:val="2"/>
+        </w:numPr>
+        <w:rPr>
+          <w:lang w:val="es-EC"/>
+        </w:rPr>
+      </w:pPr>
+      <w:r>
+        <w:rPr>
+          <w:lang w:val="es-EC"/>
+        </w:rPr>
+        <w:t>useRef, usado para almacenar valores en toda la vida de un componente, puede parecerse mucho a useState, pero este no retorna una función para actualizar el estado. Su uso principal es para guardar referencias de Componentes para así invicar funciones de ellos de manera programáticas.</w:t>
+      </w:r>
+    </w:p>
+    <w:p>
+      <w:pPr>
+        <w:pStyle w:val="Heading1"/>
+        <w:rPr>
+          <w:lang w:val="es-EC"/>
+        </w:rPr>
+      </w:pPr>
+      <w:r>
+        <w:rPr>
+          <w:lang w:val="es-EC"/>
+        </w:rPr>
+        <w:t>Usando Hooks</w:t>
+      </w:r>
+    </w:p>
+    <w:p>
+      <w:pPr>
+        <w:rPr>
+          <w:lang w:val="es-EC"/>
+        </w:rPr>
+      </w:pPr>
+      <w:r>
+        <w:rPr>
+          <w:lang w:val="es-EC"/>
+        </w:rPr>
+        <w:t>Crear un nuevo URL “users/form/:id?” para crear un formulario donde vamos a usar los Hooks básicos de React. Crearemos el formulario con los cambios</w:t>
+      </w:r>
+    </w:p>
+    <w:p>
+      <w:pPr>
+        <w:pStyle w:val="ListParagraph"/>
+        <w:numPr>
+          <w:ilvl w:val="0"/>
+          <w:numId w:val="3"/>
+        </w:numPr>
+        <w:rPr>
+          <w:lang w:val="es-EC"/>
+        </w:rPr>
+      </w:pPr>
+      <w:r>
+        <w:rPr>
+          <w:lang w:val="es-EC"/>
+        </w:rPr>
+        <w:t>N</w:t>
+      </w:r>
+      <w:r>
+        <w:rPr>
+          <w:lang w:val="es-EC"/>
+        </w:rPr>
+        <w:t>ame, String.</w:t>
+      </w:r>
+    </w:p>
+    <w:p>
+      <w:pPr>
+        <w:pStyle w:val="ListParagraph"/>
+        <w:numPr>
+          <w:ilvl w:val="0"/>
+          <w:numId w:val="3"/>
+        </w:numPr>
+        <w:rPr>
+          <w:lang w:val="es-EC"/>
+        </w:rPr>
+      </w:pPr>
+      <w:r>
+        <w:rPr>
+          <w:lang w:val="es-EC"/>
+        </w:rPr>
+        <w:t>Age, Number.</w:t>
+      </w:r>
+    </w:p>
+    <w:p>
+      <w:pPr>
+        <w:pStyle w:val="ListParagraph"/>
+        <w:numPr>
+          <w:ilvl w:val="0"/>
+          <w:numId w:val="3"/>
+        </w:numPr>
+        <w:rPr>
+          <w:lang w:val="es-EC"/>
+        </w:rPr>
+      </w:pPr>
+      <w:r>
+        <w:rPr>
+          <w:lang w:val="es-EC"/>
+        </w:rPr>
+        <w:t>City, String.</w:t>
+      </w:r>
+    </w:p>
+    <w:p>
+      <w:pPr>
+        <w:pStyle w:val="ListParagraph"/>
+        <w:numPr>
+          <w:ilvl w:val="0"/>
+          <w:numId w:val="3"/>
+        </w:numPr>
+        <w:rPr>
+          <w:lang w:val="es-EC"/>
+        </w:rPr>
+      </w:pPr>
+      <w:r>
+        <w:rPr>
+          <w:lang w:val="es-EC"/>
+        </w:rPr>
+        <w:t>Verified, boolean.</w:t>
+      </w:r>
+    </w:p>
+    <w:p>
+      <w:pPr>
+        <w:rPr>
+          <w:lang w:val="es-EC"/>
+        </w:rPr>
+      </w:pPr>
+      <w:r>
+        <w:rPr>
+          <w:lang w:val="es-EC"/>
+        </w:rPr>
+        <w:t>Usaremos los Hooks</w:t>
+      </w:r>
+      <w:r>
+        <w:rPr>
+          <w:lang w:val="es-EC"/>
+        </w:rPr>
+        <w:t>:</w:t>
+      </w:r>
+    </w:p>
+    <w:p>
+      <w:pPr>
+        <w:pStyle w:val="ListParagraph"/>
+        <w:numPr>
+          <w:ilvl w:val="0"/>
+          <w:numId w:val="4"/>
+        </w:numPr>
+        <w:rPr>
+          <w:lang w:val="es-EC"/>
+        </w:rPr>
+      </w:pPr>
+      <w:r>
+        <w:rPr>
+          <w:lang w:val="es-EC"/>
+        </w:rPr>
+        <w:t>useState</w:t>
+      </w:r>
+      <w:r>
+        <w:rPr>
+          <w:lang w:val="es-EC"/>
+        </w:rPr>
+        <w:t>, para adminitrar el type “Form” que tendrá los datos del formulario.</w:t>
+      </w:r>
+    </w:p>
+    <w:p>
+      <w:pPr>
+        <w:pStyle w:val="ListParagraph"/>
+        <w:numPr>
+          <w:ilvl w:val="0"/>
+          <w:numId w:val="4"/>
+        </w:numPr>
+        <w:rPr>
+          <w:lang w:val="es-EC"/>
+        </w:rPr>
+      </w:pPr>
+      <w:r>
+        <w:rPr>
+          <w:lang w:val="es-EC"/>
+        </w:rPr>
+        <w:t>useLayout</w:t>
+      </w:r>
+      <w:r>
+        <w:rPr>
+          <w:lang w:val="es-EC"/>
+        </w:rPr>
+        <w:t>,</w:t>
+      </w:r>
+      <w:r>
+        <w:rPr>
+          <w:lang w:val="es-EC"/>
+        </w:rPr>
+        <w:t xml:space="preserve"> para precargar los datos cuando se tiene un ID en el URL.</w:t>
+      </w:r>
+    </w:p>
+    <w:p>
+      <w:pPr>
+        <w:pStyle w:val="ListParagraph"/>
+        <w:numPr>
+          <w:ilvl w:val="0"/>
+          <w:numId w:val="4"/>
+        </w:numPr>
+        <w:rPr>
+          <w:lang w:val="es-EC"/>
+        </w:rPr>
+      </w:pPr>
+      <w:r>
+        <w:rPr>
+          <w:lang w:val="es-EC"/>
+        </w:rPr>
+        <w:t>useMemo</w:t>
+      </w:r>
+      <w:r>
+        <w:rPr>
+          <w:lang w:val="es-EC"/>
+        </w:rPr>
+        <w:t>,</w:t>
+      </w:r>
+      <w:r>
+        <w:rPr>
+          <w:lang w:val="es-EC"/>
+        </w:rPr>
+        <w:t xml:space="preserve"> para hacer que un componente custom cambie solo cuando verified cambia.</w:t>
+      </w:r>
+    </w:p>
+    <w:p>
+      <w:pPr>
+        <w:pStyle w:val="ListParagraph"/>
+        <w:numPr>
+          <w:ilvl w:val="0"/>
+          <w:numId w:val="4"/>
+        </w:numPr>
+        <w:rPr>
+          <w:lang w:val="es-EC"/>
+        </w:rPr>
+      </w:pPr>
+      <w:r>
+        <w:rPr>
+          <w:lang w:val="es-EC"/>
+        </w:rPr>
+        <w:t>useRef, para hacer un focus manual a un input al entrar</w:t>
+      </w:r>
+    </w:p>
+    <w:p>
+      <w:pPr>
+        <w:pStyle w:val="ListParagraph"/>
+        <w:numPr>
+          <w:ilvl w:val="0"/>
+          <w:numId w:val="4"/>
+        </w:numPr>
+        <w:rPr>
+          <w:lang w:val="es-EC"/>
+        </w:rPr>
+      </w:pPr>
+      <w:r>
+        <w:rPr>
+          <w:lang w:val="es-EC"/>
+        </w:rPr>
+        <w:lastRenderedPageBreak/>
+        <w:t>useEffect</w:t>
+      </w:r>
+      <w:r>
+        <w:rPr>
+          <w:lang w:val="es-EC"/>
+        </w:rPr>
+        <w:t>,</w:t>
+      </w:r>
+      <w:r>
+        <w:rPr>
+          <w:lang w:val="es-EC"/>
+        </w:rPr>
+        <w:t xml:space="preserve"> </w:t>
+      </w:r>
+      <w:r>
+        <w:rPr>
+          <w:lang w:val="es-EC"/>
+        </w:rPr>
+        <w:t>para invocar la función de focus del valor de hook ref solo cuando la página se monta por primera vez.</w:t>
+      </w:r>
+    </w:p>
+    <w:p>
+      <w:pPr>
+        <w:rPr>
+          <w:lang w:val="es-EC"/>
+        </w:rPr>
+      </w:pPr>
+      <w:r>
+        <w:rPr>
+          <w:lang w:val="es-EC"/>
+        </w:rPr>
+        <w:t>Cambios:</w:t>
+      </w:r>
+    </w:p>
+    <w:p>
+      <w:pPr>
+        <w:pStyle w:val="ListParagraph"/>
+        <w:numPr>
+          <w:ilvl w:val="0"/>
+          <w:numId w:val="5"/>
+        </w:numPr>
+        <w:rPr>
+          <w:lang w:val="es-EC"/>
+        </w:rPr>
+      </w:pPr>
+      <w:r>
+        <w:rPr>
+          <w:lang w:val="es-EC"/>
+        </w:rPr>
+        <w:t>use “$” para facilitar el uso de condicionales en tailwind y explicar porque un usar template en clases Tailwind.</w:t>
+      </w:r>
+    </w:p>
+    <w:p>
+      <w:pPr>
+        <w:pStyle w:val="ListParagraph"/>
+        <w:numPr>
+          <w:ilvl w:val="0"/>
+          <w:numId w:val="5"/>
+        </w:numPr>
+        <w:rPr>
+          <w:lang w:val="es-EC"/>
+        </w:rPr>
+      </w:pPr>
+      <w:r>
+        <w:rPr>
+          <w:lang w:val="es-EC"/>
+        </w:rPr>
+        <w:t>usar Zod</w:t>
+      </w:r>
+      <w:r>
+        <w:rPr>
+          <w:lang w:val="es-EC"/>
+        </w:rPr>
+        <w:t xml:space="preserve"> para definir las clases y colocar todos los types en “types” incluyendo los Loaders.</w:t>
+      </w:r>
+    </w:p>
+    <w:p>
+      <w:pPr>
+        <w:pStyle w:val="ListParagraph"/>
+        <w:numPr>
+          <w:ilvl w:val="0"/>
+          <w:numId w:val="5"/>
+        </w:numPr>
+        <w:rPr>
+          <w:lang w:val="es-EC"/>
+        </w:rPr>
+      </w:pPr>
+      <w:r>
+        <w:rPr>
+          <w:lang w:val="es-EC"/>
+        </w:rPr>
+        <w:t>Crear los componentes de los inputs: Check, Input, Number, Verified.</w:t>
+      </w:r>
+    </w:p>
+    <w:p>
+      <w:pPr>
+        <w:pStyle w:val="ListParagraph"/>
+        <w:numPr>
+          <w:ilvl w:val="0"/>
+          <w:numId w:val="5"/>
+        </w:numPr>
+        <w:rPr>
+          <w:lang w:val="es-EC"/>
+        </w:rPr>
+      </w:pPr>
+      <w:r>
+        <w:rPr>
+          <w:lang w:val="es-EC"/>
+        </w:rPr>
+        <w:t>Crear la nueva vista “form” dentro de “pages/users” y usar los componentes. Usar los hooks necesarios dejar el guardado para el final.</w:t>
+      </w:r>
+    </w:p>
+    <w:p>
+      <w:pPr>
+        <w:pStyle w:val="ListParagraph"/>
+        <w:numPr>
+          <w:ilvl w:val="0"/>
+          <w:numId w:val="5"/>
+        </w:numPr>
+        <w:rPr>
+          <w:lang w:val="es-EC"/>
+        </w:rPr>
+      </w:pPr>
+      <w:r>
+        <w:rPr>
+          <w:lang w:val="es-EC"/>
+        </w:rPr>
+        <w:t>Crear una función en “api” para guardar usuario.</w:t>
+      </w:r>
+    </w:p>
+    <w:p>
+      <w:pPr>
+        <w:pStyle w:val="ListParagraph"/>
+        <w:numPr>
+          <w:ilvl w:val="0"/>
+          <w:numId w:val="5"/>
+        </w:numPr>
+        <w:rPr>
+          <w:lang w:val="es-EC"/>
+        </w:rPr>
+      </w:pPr>
+      <w:r>
+        <w:rPr>
+          <w:lang w:val="es-EC"/>
+        </w:rPr>
+        <w:t>Implementar DataSourse Repository.</w:t>
+      </w:r>
+      <w:r>
+        <w:rPr>
+          <w:lang w:val="es-EC"/>
+        </w:rPr>
+        <w:t xml:space="preserve"> Explicar sus beneficios</w:t>
+      </w:r>
+    </w:p>
+    <w:p>
+      <w:pPr>
+        <w:pStyle w:val="ListParagraph"/>
+        <w:numPr>
+          <w:ilvl w:val="1"/>
+          <w:numId w:val="5"/>
+        </w:numPr>
+        <w:rPr>
+          <w:lang w:val="es-EC"/>
+        </w:rPr>
+      </w:pPr>
+      <w:r>
+        <w:rPr>
+          <w:lang w:val="es-EC"/>
+        </w:rPr>
+        <w:t>Crear carpeta “domain” para las clases abstracttas, impl para implementacion.</w:t>
+      </w:r>
+    </w:p>
+    <w:p>
+      <w:pPr>
+        <w:pStyle w:val="ListParagraph"/>
+        <w:numPr>
+          <w:ilvl w:val="1"/>
+          <w:numId w:val="5"/>
+        </w:numPr>
+        <w:rPr>
+          <w:lang w:val="es-EC"/>
+        </w:rPr>
+      </w:pPr>
+      <w:r>
+        <w:rPr>
+          <w:lang w:val="es-EC"/>
+        </w:rPr>
+        <w:t>En</w:t>
+      </w:r>
+      <w:r>
+        <w:rPr>
+          <w:lang w:val="es-EC"/>
+        </w:rPr>
+        <w:t xml:space="preserve"> domain solo crear la carpeta “ds” para colocar el archivo “DataDS” que se implementará por LocalStorage</w:t>
+      </w:r>
+    </w:p>
+    <w:p>
+      <w:pPr>
+        <w:pStyle w:val="ListParagraph"/>
+        <w:numPr>
+          <w:ilvl w:val="1"/>
+          <w:numId w:val="5"/>
+        </w:numPr>
+        <w:rPr>
+          <w:lang w:val="es-EC"/>
+        </w:rPr>
+      </w:pPr>
+      <w:r>
+        <w:rPr>
+          <w:lang w:val="es-EC"/>
+        </w:rPr>
+        <w:t>En impl crear “ds” donde estará la implementación de LocalStorage, en “repo” crear la clase que usara el DS recibido por el constructor.</w:t>
+      </w:r>
+    </w:p>
+    <w:p>
+      <w:pPr>
+        <w:pStyle w:val="ListParagraph"/>
+        <w:numPr>
+          <w:ilvl w:val="1"/>
+          <w:numId w:val="5"/>
+        </w:numPr>
+        <w:rPr>
+          <w:lang w:val="es-EC"/>
+        </w:rPr>
+      </w:pPr>
+      <w:r>
+        <w:rPr>
+          <w:lang w:val="es-EC"/>
+        </w:rPr>
+        <w:t>Crear un archivo para exportar el DataSourceImpl.</w:t>
+      </w:r>
+    </w:p>
+    <w:p>
+      <w:pPr>
+        <w:pStyle w:val="ListParagraph"/>
+        <w:numPr>
+          <w:ilvl w:val="1"/>
+          <w:numId w:val="5"/>
+        </w:numPr>
+        <w:rPr>
+          <w:lang w:val="es-EC"/>
+        </w:rPr>
+      </w:pPr>
+      <w:r>
+        <w:rPr>
+          <w:lang w:val="es-EC"/>
+        </w:rPr>
+        <w:t>Conectar todo con el nuevo datasoruce en los loaders.</w:t>
+      </w:r>
+    </w:p>
+    <w:p>
+      <w:pPr>
+        <w:pStyle w:val="Heading1"/>
+        <w:rPr>
+          <w:lang w:val="es-EC"/>
+        </w:rPr>
+      </w:pPr>
+      <w:r>
+        <w:rPr>
+          <w:lang w:val="es-EC"/>
+        </w:rPr>
+        <w:t>Práctica</w:t>
+      </w:r>
+    </w:p>
+    <w:p>
+      <w:pPr>
+        <w:rPr>
+          <w:lang w:val="es-EC"/>
+        </w:rPr>
+      </w:pPr>
+      <w:r>
+        <w:rPr>
+          <w:lang w:val="es-EC"/>
+        </w:rPr>
+        <w:t>Crear un botón en el componente “UserProfile” que se llame “Eliminar” de color rojo. Este deberá invocar una nueva función en nuestro DataSource “deleteUser” que recibe el index del usuario y lo elimina de la base de datos.</w:t>
+      </w:r>
+    </w:p>
+    <w:p>
+      <w:pPr>
+        <w:rPr>
+          <w:lang w:val="es-EC"/>
+        </w:rPr>
+      </w:pPr>
+    </w:p>
+    <w:p>
+      <w:pPr>
+        <w:rPr>
+          <w:lang w:val="es-EC"/>
+        </w:rPr>
+      </w:pPr>
+      <w:r>
+        <w:rPr>
+          <w:lang w:val="es-EC"/>
+        </w:rPr>
+        <w:t>En la siguiente clase demostrar lo fácil que es intercambiar Datasource con este patron usando Firebase. Responder dudas de los módulos.</w:t>
       </w:r>
     </w:p>
     <w:sectPr>
-      <w:pgSz w:w="12240" w:h="15840"/>
+      <w:pgSz w:w="11906" w:h="16838" w:code="9"/>
       <w:pgMar w:top="1440" w:right="1440" w:bottom="1440" w:left="1440" w:header="708" w:footer="708" w:gutter="0"/>
       <w:cols w:space="708"/>
       <w:docGrid w:linePitch="360"/>
@@ -659,6 +968,458 @@
 <file path=word/numbering.xml><?xml version="1.0" encoding="utf-8"?>
 <w:numbering xmlns:wpc="http://schemas.microsoft.com/office/word/2010/wordprocessingCanvas" xmlns:cx="http://schemas.microsoft.com/office/drawing/2014/chartex" xmlns:cx1="http://schemas.microsoft.com/office/drawing/2015/9/8/chartex" xmlns:cx2="http://schemas.microsoft.com/office/drawing/2015/10/21/chartex" xmlns:cx3="http://schemas.microsoft.com/office/drawing/2016/5/9/chartex" xmlns:cx4="http://schemas.microsoft.com/office/drawing/2016/5/10/chartex" xmlns:cx5="http://schemas.microsoft.com/office/drawing/2016/5/11/chartex" xmlns:cx6="http://schemas.microsoft.com/office/drawing/2016/5/12/chartex" xmlns:cx7="http://schemas.microsoft.com/office/drawing/2016/5/13/chartex" xmlns:cx8="http://schemas.microsoft.com/office/drawing/2016/5/14/chartex" xmlns:mc="http://schemas.openxmlformats.org/markup-compatibility/2006" xmlns:aink="http://schemas.microsoft.com/office/drawing/2016/ink" xmlns:am3d="http://schemas.microsoft.com/office/drawing/2017/model3d" xmlns:o="urn:schemas-microsoft-com:office:office" xmlns:oel="http://schemas.microsoft.com/office/2019/extlst" xmlns:r="http://schemas.openxmlformats.org/officeDocument/2006/relationships" xmlns:m="http://schemas.openxmlformats.org/officeDocument/2006/math" xmlns:v="urn:schemas-microsoft-com:vml" xmlns:wp14="http://schemas.microsoft.com/office/word/2010/wordprocessingDrawing" xmlns:wp="http://schemas.openxmlformats.org/drawingml/2006/wordprocessingDrawing" xmlns:w10="urn:schemas-microsoft-com:office:word" xmlns:w="http://schemas.openxmlformats.org/wordprocessingml/2006/main" xmlns:w14="http://schemas.microsoft.com/office/word/2010/wordml" xmlns:w15="http://schemas.microsoft.com/office/word/2012/wordml" xmlns:w16cex="http://schemas.microsoft.com/office/word/2018/wordml/cex" xmlns:w16cid="http://schemas.microsoft.com/office/word/2016/wordml/cid" xmlns:w16="http://schemas.microsoft.com/office/word/2018/wordml" xmlns:w16du="http://schemas.microsoft.com/office/word/2023/wordml/word16du" xmlns:w16sdtdh="http://schemas.microsoft.com/office/word/2020/wordml/sdtdatahash" xmlns:w16se="http://schemas.microsoft.com/office/word/2015/wordml/symex" xmlns:wpg="http://schemas.microsoft.com/office/word/2010/wordprocessingGroup" xmlns:wpi="http://schemas.microsoft.com/office/word/2010/wordprocessingInk" xmlns:wne="http://schemas.microsoft.com/office/word/2006/wordml" xmlns:wps="http://schemas.microsoft.com/office/word/2010/wordprocessingShape" mc:Ignorable="w14 w15 w16se w16cid w16 w16cex w16sdtdh w16du wp14">
   <w:abstractNum w:abstractNumId="0" w15:restartNumberingAfterBreak="0">
+    <w:nsid w:val="27581FB0"/>
+    <w:multiLevelType w:val="hybridMultilevel"/>
+    <w:tmpl w:val="9D2E5782"/>
+    <w:lvl w:ilvl="0" w:tplc="300A0001">
+      <w:start w:val="1"/>
+      <w:numFmt w:val="bullet"/>
+      <w:lvlText w:val=""/>
+      <w:lvlJc w:val="left"/>
+      <w:pPr>
+        <w:ind w:left="720" w:hanging="360"/>
+      </w:pPr>
+      <w:rPr>
+        <w:rFonts w:ascii="Symbol" w:hAnsi="Symbol" w:hint="default"/>
+      </w:rPr>
+    </w:lvl>
+    <w:lvl w:ilvl="1" w:tplc="300A0003" w:tentative="1">
+      <w:start w:val="1"/>
+      <w:numFmt w:val="bullet"/>
+      <w:lvlText w:val="o"/>
+      <w:lvlJc w:val="left"/>
+      <w:pPr>
+        <w:ind w:left="1440" w:hanging="360"/>
+      </w:pPr>
+      <w:rPr>
+        <w:rFonts w:ascii="Courier New" w:hAnsi="Courier New" w:cs="Courier New" w:hint="default"/>
+      </w:rPr>
+    </w:lvl>
+    <w:lvl w:ilvl="2" w:tplc="300A0005" w:tentative="1">
+      <w:start w:val="1"/>
+      <w:numFmt w:val="bullet"/>
+      <w:lvlText w:val=""/>
+      <w:lvlJc w:val="left"/>
+      <w:pPr>
+        <w:ind w:left="2160" w:hanging="360"/>
+      </w:pPr>
+      <w:rPr>
+        <w:rFonts w:ascii="Wingdings" w:hAnsi="Wingdings" w:hint="default"/>
+      </w:rPr>
+    </w:lvl>
+    <w:lvl w:ilvl="3" w:tplc="300A0001" w:tentative="1">
+      <w:start w:val="1"/>
+      <w:numFmt w:val="bullet"/>
+      <w:lvlText w:val=""/>
+      <w:lvlJc w:val="left"/>
+      <w:pPr>
+        <w:ind w:left="2880" w:hanging="360"/>
+      </w:pPr>
+      <w:rPr>
+        <w:rFonts w:ascii="Symbol" w:hAnsi="Symbol" w:hint="default"/>
+      </w:rPr>
+    </w:lvl>
+    <w:lvl w:ilvl="4" w:tplc="300A0003" w:tentative="1">
+      <w:start w:val="1"/>
+      <w:numFmt w:val="bullet"/>
+      <w:lvlText w:val="o"/>
+      <w:lvlJc w:val="left"/>
+      <w:pPr>
+        <w:ind w:left="3600" w:hanging="360"/>
+      </w:pPr>
+      <w:rPr>
+        <w:rFonts w:ascii="Courier New" w:hAnsi="Courier New" w:cs="Courier New" w:hint="default"/>
+      </w:rPr>
+    </w:lvl>
+    <w:lvl w:ilvl="5" w:tplc="300A0005" w:tentative="1">
+      <w:start w:val="1"/>
+      <w:numFmt w:val="bullet"/>
+      <w:lvlText w:val=""/>
+      <w:lvlJc w:val="left"/>
+      <w:pPr>
+        <w:ind w:left="4320" w:hanging="360"/>
+      </w:pPr>
+      <w:rPr>
+        <w:rFonts w:ascii="Wingdings" w:hAnsi="Wingdings" w:hint="default"/>
+      </w:rPr>
+    </w:lvl>
+    <w:lvl w:ilvl="6" w:tplc="300A0001" w:tentative="1">
+      <w:start w:val="1"/>
+      <w:numFmt w:val="bullet"/>
+      <w:lvlText w:val=""/>
+      <w:lvlJc w:val="left"/>
+      <w:pPr>
+        <w:ind w:left="5040" w:hanging="360"/>
+      </w:pPr>
+      <w:rPr>
+        <w:rFonts w:ascii="Symbol" w:hAnsi="Symbol" w:hint="default"/>
+      </w:rPr>
+    </w:lvl>
+    <w:lvl w:ilvl="7" w:tplc="300A0003" w:tentative="1">
+      <w:start w:val="1"/>
+      <w:numFmt w:val="bullet"/>
+      <w:lvlText w:val="o"/>
+      <w:lvlJc w:val="left"/>
+      <w:pPr>
+        <w:ind w:left="5760" w:hanging="360"/>
+      </w:pPr>
+      <w:rPr>
+        <w:rFonts w:ascii="Courier New" w:hAnsi="Courier New" w:cs="Courier New" w:hint="default"/>
+      </w:rPr>
+    </w:lvl>
+    <w:lvl w:ilvl="8" w:tplc="300A0005" w:tentative="1">
+      <w:start w:val="1"/>
+      <w:numFmt w:val="bullet"/>
+      <w:lvlText w:val=""/>
+      <w:lvlJc w:val="left"/>
+      <w:pPr>
+        <w:ind w:left="6480" w:hanging="360"/>
+      </w:pPr>
+      <w:rPr>
+        <w:rFonts w:ascii="Wingdings" w:hAnsi="Wingdings" w:hint="default"/>
+      </w:rPr>
+    </w:lvl>
+  </w:abstractNum>
+  <w:abstractNum w:abstractNumId="1" w15:restartNumberingAfterBreak="0">
+    <w:nsid w:val="34D57E15"/>
+    <w:multiLevelType w:val="hybridMultilevel"/>
+    <w:tmpl w:val="A552EAA0"/>
+    <w:lvl w:ilvl="0" w:tplc="300A0001">
+      <w:start w:val="1"/>
+      <w:numFmt w:val="bullet"/>
+      <w:lvlText w:val=""/>
+      <w:lvlJc w:val="left"/>
+      <w:pPr>
+        <w:ind w:left="720" w:hanging="360"/>
+      </w:pPr>
+      <w:rPr>
+        <w:rFonts w:ascii="Symbol" w:hAnsi="Symbol" w:hint="default"/>
+      </w:rPr>
+    </w:lvl>
+    <w:lvl w:ilvl="1" w:tplc="300A0003" w:tentative="1">
+      <w:start w:val="1"/>
+      <w:numFmt w:val="bullet"/>
+      <w:lvlText w:val="o"/>
+      <w:lvlJc w:val="left"/>
+      <w:pPr>
+        <w:ind w:left="1440" w:hanging="360"/>
+      </w:pPr>
+      <w:rPr>
+        <w:rFonts w:ascii="Courier New" w:hAnsi="Courier New" w:cs="Courier New" w:hint="default"/>
+      </w:rPr>
+    </w:lvl>
+    <w:lvl w:ilvl="2" w:tplc="300A0005" w:tentative="1">
+      <w:start w:val="1"/>
+      <w:numFmt w:val="bullet"/>
+      <w:lvlText w:val=""/>
+      <w:lvlJc w:val="left"/>
+      <w:pPr>
+        <w:ind w:left="2160" w:hanging="360"/>
+      </w:pPr>
+      <w:rPr>
+        <w:rFonts w:ascii="Wingdings" w:hAnsi="Wingdings" w:hint="default"/>
+      </w:rPr>
+    </w:lvl>
+    <w:lvl w:ilvl="3" w:tplc="300A0001" w:tentative="1">
+      <w:start w:val="1"/>
+      <w:numFmt w:val="bullet"/>
+      <w:lvlText w:val=""/>
+      <w:lvlJc w:val="left"/>
+      <w:pPr>
+        <w:ind w:left="2880" w:hanging="360"/>
+      </w:pPr>
+      <w:rPr>
+        <w:rFonts w:ascii="Symbol" w:hAnsi="Symbol" w:hint="default"/>
+      </w:rPr>
+    </w:lvl>
+    <w:lvl w:ilvl="4" w:tplc="300A0003" w:tentative="1">
+      <w:start w:val="1"/>
+      <w:numFmt w:val="bullet"/>
+      <w:lvlText w:val="o"/>
+      <w:lvlJc w:val="left"/>
+      <w:pPr>
+        <w:ind w:left="3600" w:hanging="360"/>
+      </w:pPr>
+      <w:rPr>
+        <w:rFonts w:ascii="Courier New" w:hAnsi="Courier New" w:cs="Courier New" w:hint="default"/>
+      </w:rPr>
+    </w:lvl>
+    <w:lvl w:ilvl="5" w:tplc="300A0005" w:tentative="1">
+      <w:start w:val="1"/>
+      <w:numFmt w:val="bullet"/>
+      <w:lvlText w:val=""/>
+      <w:lvlJc w:val="left"/>
+      <w:pPr>
+        <w:ind w:left="4320" w:hanging="360"/>
+      </w:pPr>
+      <w:rPr>
+        <w:rFonts w:ascii="Wingdings" w:hAnsi="Wingdings" w:hint="default"/>
+      </w:rPr>
+    </w:lvl>
+    <w:lvl w:ilvl="6" w:tplc="300A0001" w:tentative="1">
+      <w:start w:val="1"/>
+      <w:numFmt w:val="bullet"/>
+      <w:lvlText w:val=""/>
+      <w:lvlJc w:val="left"/>
+      <w:pPr>
+        <w:ind w:left="5040" w:hanging="360"/>
+      </w:pPr>
+      <w:rPr>
+        <w:rFonts w:ascii="Symbol" w:hAnsi="Symbol" w:hint="default"/>
+      </w:rPr>
+    </w:lvl>
+    <w:lvl w:ilvl="7" w:tplc="300A0003" w:tentative="1">
+      <w:start w:val="1"/>
+      <w:numFmt w:val="bullet"/>
+      <w:lvlText w:val="o"/>
+      <w:lvlJc w:val="left"/>
+      <w:pPr>
+        <w:ind w:left="5760" w:hanging="360"/>
+      </w:pPr>
+      <w:rPr>
+        <w:rFonts w:ascii="Courier New" w:hAnsi="Courier New" w:cs="Courier New" w:hint="default"/>
+      </w:rPr>
+    </w:lvl>
+    <w:lvl w:ilvl="8" w:tplc="300A0005" w:tentative="1">
+      <w:start w:val="1"/>
+      <w:numFmt w:val="bullet"/>
+      <w:lvlText w:val=""/>
+      <w:lvlJc w:val="left"/>
+      <w:pPr>
+        <w:ind w:left="6480" w:hanging="360"/>
+      </w:pPr>
+      <w:rPr>
+        <w:rFonts w:ascii="Wingdings" w:hAnsi="Wingdings" w:hint="default"/>
+      </w:rPr>
+    </w:lvl>
+  </w:abstractNum>
+  <w:abstractNum w:abstractNumId="2" w15:restartNumberingAfterBreak="0">
+    <w:nsid w:val="66D25330"/>
+    <w:multiLevelType w:val="hybridMultilevel"/>
+    <w:tmpl w:val="637C0FB0"/>
+    <w:lvl w:ilvl="0" w:tplc="300A0001">
+      <w:start w:val="1"/>
+      <w:numFmt w:val="bullet"/>
+      <w:lvlText w:val=""/>
+      <w:lvlJc w:val="left"/>
+      <w:pPr>
+        <w:ind w:left="720" w:hanging="360"/>
+      </w:pPr>
+      <w:rPr>
+        <w:rFonts w:ascii="Symbol" w:hAnsi="Symbol" w:hint="default"/>
+      </w:rPr>
+    </w:lvl>
+    <w:lvl w:ilvl="1" w:tplc="300A0003" w:tentative="1">
+      <w:start w:val="1"/>
+      <w:numFmt w:val="bullet"/>
+      <w:lvlText w:val="o"/>
+      <w:lvlJc w:val="left"/>
+      <w:pPr>
+        <w:ind w:left="1440" w:hanging="360"/>
+      </w:pPr>
+      <w:rPr>
+        <w:rFonts w:ascii="Courier New" w:hAnsi="Courier New" w:cs="Courier New" w:hint="default"/>
+      </w:rPr>
+    </w:lvl>
+    <w:lvl w:ilvl="2" w:tplc="300A0005" w:tentative="1">
+      <w:start w:val="1"/>
+      <w:numFmt w:val="bullet"/>
+      <w:lvlText w:val=""/>
+      <w:lvlJc w:val="left"/>
+      <w:pPr>
+        <w:ind w:left="2160" w:hanging="360"/>
+      </w:pPr>
+      <w:rPr>
+        <w:rFonts w:ascii="Wingdings" w:hAnsi="Wingdings" w:hint="default"/>
+      </w:rPr>
+    </w:lvl>
+    <w:lvl w:ilvl="3" w:tplc="300A0001" w:tentative="1">
+      <w:start w:val="1"/>
+      <w:numFmt w:val="bullet"/>
+      <w:lvlText w:val=""/>
+      <w:lvlJc w:val="left"/>
+      <w:pPr>
+        <w:ind w:left="2880" w:hanging="360"/>
+      </w:pPr>
+      <w:rPr>
+        <w:rFonts w:ascii="Symbol" w:hAnsi="Symbol" w:hint="default"/>
+      </w:rPr>
+    </w:lvl>
+    <w:lvl w:ilvl="4" w:tplc="300A0003" w:tentative="1">
+      <w:start w:val="1"/>
+      <w:numFmt w:val="bullet"/>
+      <w:lvlText w:val="o"/>
+      <w:lvlJc w:val="left"/>
+      <w:pPr>
+        <w:ind w:left="3600" w:hanging="360"/>
+      </w:pPr>
+      <w:rPr>
+        <w:rFonts w:ascii="Courier New" w:hAnsi="Courier New" w:cs="Courier New" w:hint="default"/>
+      </w:rPr>
+    </w:lvl>
+    <w:lvl w:ilvl="5" w:tplc="300A0005" w:tentative="1">
+      <w:start w:val="1"/>
+      <w:numFmt w:val="bullet"/>
+      <w:lvlText w:val=""/>
+      <w:lvlJc w:val="left"/>
+      <w:pPr>
+        <w:ind w:left="4320" w:hanging="360"/>
+      </w:pPr>
+      <w:rPr>
+        <w:rFonts w:ascii="Wingdings" w:hAnsi="Wingdings" w:hint="default"/>
+      </w:rPr>
+    </w:lvl>
+    <w:lvl w:ilvl="6" w:tplc="300A0001" w:tentative="1">
+      <w:start w:val="1"/>
+      <w:numFmt w:val="bullet"/>
+      <w:lvlText w:val=""/>
+      <w:lvlJc w:val="left"/>
+      <w:pPr>
+        <w:ind w:left="5040" w:hanging="360"/>
+      </w:pPr>
+      <w:rPr>
+        <w:rFonts w:ascii="Symbol" w:hAnsi="Symbol" w:hint="default"/>
+      </w:rPr>
+    </w:lvl>
+    <w:lvl w:ilvl="7" w:tplc="300A0003" w:tentative="1">
+      <w:start w:val="1"/>
+      <w:numFmt w:val="bullet"/>
+      <w:lvlText w:val="o"/>
+      <w:lvlJc w:val="left"/>
+      <w:pPr>
+        <w:ind w:left="5760" w:hanging="360"/>
+      </w:pPr>
+      <w:rPr>
+        <w:rFonts w:ascii="Courier New" w:hAnsi="Courier New" w:cs="Courier New" w:hint="default"/>
+      </w:rPr>
+    </w:lvl>
+    <w:lvl w:ilvl="8" w:tplc="300A0005" w:tentative="1">
+      <w:start w:val="1"/>
+      <w:numFmt w:val="bullet"/>
+      <w:lvlText w:val=""/>
+      <w:lvlJc w:val="left"/>
+      <w:pPr>
+        <w:ind w:left="6480" w:hanging="360"/>
+      </w:pPr>
+      <w:rPr>
+        <w:rFonts w:ascii="Wingdings" w:hAnsi="Wingdings" w:hint="default"/>
+      </w:rPr>
+    </w:lvl>
+  </w:abstractNum>
+  <w:abstractNum w:abstractNumId="3" w15:restartNumberingAfterBreak="0">
+    <w:nsid w:val="73182DD0"/>
+    <w:multiLevelType w:val="hybridMultilevel"/>
+    <w:tmpl w:val="935CDAB2"/>
+    <w:lvl w:ilvl="0" w:tplc="04090001">
+      <w:start w:val="1"/>
+      <w:numFmt w:val="bullet"/>
+      <w:lvlText w:val=""/>
+      <w:lvlJc w:val="left"/>
+      <w:pPr>
+        <w:ind w:left="720" w:hanging="360"/>
+      </w:pPr>
+      <w:rPr>
+        <w:rFonts w:ascii="Symbol" w:hAnsi="Symbol" w:hint="default"/>
+      </w:rPr>
+    </w:lvl>
+    <w:lvl w:ilvl="1" w:tplc="04090003">
+      <w:start w:val="1"/>
+      <w:numFmt w:val="bullet"/>
+      <w:lvlText w:val="o"/>
+      <w:lvlJc w:val="left"/>
+      <w:pPr>
+        <w:ind w:left="1440" w:hanging="360"/>
+      </w:pPr>
+      <w:rPr>
+        <w:rFonts w:ascii="Courier New" w:hAnsi="Courier New" w:cs="Courier New" w:hint="default"/>
+      </w:rPr>
+    </w:lvl>
+    <w:lvl w:ilvl="2" w:tplc="04090005" w:tentative="1">
+      <w:start w:val="1"/>
+      <w:numFmt w:val="bullet"/>
+      <w:lvlText w:val=""/>
+      <w:lvlJc w:val="left"/>
+      <w:pPr>
+        <w:ind w:left="2160" w:hanging="360"/>
+      </w:pPr>
+      <w:rPr>
+        <w:rFonts w:ascii="Wingdings" w:hAnsi="Wingdings" w:hint="default"/>
+      </w:rPr>
+    </w:lvl>
+    <w:lvl w:ilvl="3" w:tplc="04090001" w:tentative="1">
+      <w:start w:val="1"/>
+      <w:numFmt w:val="bullet"/>
+      <w:lvlText w:val=""/>
+      <w:lvlJc w:val="left"/>
+      <w:pPr>
+        <w:ind w:left="2880" w:hanging="360"/>
+      </w:pPr>
+      <w:rPr>
+        <w:rFonts w:ascii="Symbol" w:hAnsi="Symbol" w:hint="default"/>
+      </w:rPr>
+    </w:lvl>
+    <w:lvl w:ilvl="4" w:tplc="04090003" w:tentative="1">
+      <w:start w:val="1"/>
+      <w:numFmt w:val="bullet"/>
+      <w:lvlText w:val="o"/>
+      <w:lvlJc w:val="left"/>
+      <w:pPr>
+        <w:ind w:left="3600" w:hanging="360"/>
+      </w:pPr>
+      <w:rPr>
+        <w:rFonts w:ascii="Courier New" w:hAnsi="Courier New" w:cs="Courier New" w:hint="default"/>
+      </w:rPr>
+    </w:lvl>
+    <w:lvl w:ilvl="5" w:tplc="04090005" w:tentative="1">
+      <w:start w:val="1"/>
+      <w:numFmt w:val="bullet"/>
+      <w:lvlText w:val=""/>
+      <w:lvlJc w:val="left"/>
+      <w:pPr>
+        <w:ind w:left="4320" w:hanging="360"/>
+      </w:pPr>
+      <w:rPr>
+        <w:rFonts w:ascii="Wingdings" w:hAnsi="Wingdings" w:hint="default"/>
+      </w:rPr>
+    </w:lvl>
+    <w:lvl w:ilvl="6" w:tplc="04090001" w:tentative="1">
+      <w:start w:val="1"/>
+      <w:numFmt w:val="bullet"/>
+      <w:lvlText w:val=""/>
+      <w:lvlJc w:val="left"/>
+      <w:pPr>
+        <w:ind w:left="5040" w:hanging="360"/>
+      </w:pPr>
+      <w:rPr>
+        <w:rFonts w:ascii="Symbol" w:hAnsi="Symbol" w:hint="default"/>
+      </w:rPr>
+    </w:lvl>
+    <w:lvl w:ilvl="7" w:tplc="04090003" w:tentative="1">
+      <w:start w:val="1"/>
+      <w:numFmt w:val="bullet"/>
+      <w:lvlText w:val="o"/>
+      <w:lvlJc w:val="left"/>
+      <w:pPr>
+        <w:ind w:left="5760" w:hanging="360"/>
+      </w:pPr>
+      <w:rPr>
+        <w:rFonts w:ascii="Courier New" w:hAnsi="Courier New" w:cs="Courier New" w:hint="default"/>
+      </w:rPr>
+    </w:lvl>
+    <w:lvl w:ilvl="8" w:tplc="04090005" w:tentative="1">
+      <w:start w:val="1"/>
+      <w:numFmt w:val="bullet"/>
+      <w:lvlText w:val=""/>
+      <w:lvlJc w:val="left"/>
+      <w:pPr>
+        <w:ind w:left="6480" w:hanging="360"/>
+      </w:pPr>
+      <w:rPr>
+        <w:rFonts w:ascii="Wingdings" w:hAnsi="Wingdings" w:hint="default"/>
+      </w:rPr>
+    </w:lvl>
+  </w:abstractNum>
+  <w:abstractNum w:abstractNumId="4" w15:restartNumberingAfterBreak="0">
     <w:nsid w:val="78813805"/>
     <w:multiLevelType w:val="hybridMultilevel"/>
     <w:tmpl w:val="CA34DD60"/>
@@ -772,7 +1533,19 @@
     </w:lvl>
   </w:abstractNum>
   <w:num w:numId="1" w16cid:durableId="562906693">
+    <w:abstractNumId w:val="4"/>
+  </w:num>
+  <w:num w:numId="2" w16cid:durableId="666785652">
+    <w:abstractNumId w:val="1"/>
+  </w:num>
+  <w:num w:numId="3" w16cid:durableId="1051854046">
+    <w:abstractNumId w:val="2"/>
+  </w:num>
+  <w:num w:numId="4" w16cid:durableId="945623648">
     <w:abstractNumId w:val="0"/>
+  </w:num>
+  <w:num w:numId="5" w16cid:durableId="738329856">
+    <w:abstractNumId w:val="3"/>
   </w:num>
 </w:numbering>
 </file>
@@ -1379,7 +2152,6 @@
   <w:style w:type="character" w:default="1" w:styleId="DefaultParagraphFont">
     <w:name w:val="Default Paragraph Font"/>
     <w:uiPriority w:val="1"/>
-    <w:semiHidden/>
     <w:unhideWhenUsed/>
   </w:style>
   <w:style w:type="table" w:default="1" w:styleId="TableNormal">
@@ -1739,6 +2511,15 @@
       <w:color w:val="605E5C"/>
       <w:shd w:val="clear" w:color="auto" w:fill="E1DFDD"/>
     </w:rPr>
+  </w:style>
+  <w:style w:type="paragraph" w:styleId="NoSpacing">
+    <w:name w:val="No Spacing"/>
+    <w:uiPriority w:val="1"/>
+    <w:qFormat/>
+    <w:rsid w:val="003A41B2"/>
+    <w:pPr>
+      <w:spacing w:after="0" w:line="240" w:lineRule="auto"/>
+    </w:pPr>
   </w:style>
 </w:styles>
 </file>
@@ -2039,23 +2820,6 @@
 </file>
 
 <file path=customXml/item1.xml><?xml version="1.0" encoding="utf-8"?>
-<p:properties xmlns:p="http://schemas.microsoft.com/office/2006/metadata/properties" xmlns:xsi="http://www.w3.org/2001/XMLSchema-instance" xmlns:pc="http://schemas.microsoft.com/office/infopath/2007/PartnerControls">
-  <documentManagement>
-    <_activity xmlns="98b3f1ad-107c-497c-bb15-64aaebc89f52" xsi:nil="true"/>
-  </documentManagement>
-</p:properties>
-</file>
-
-<file path=customXml/item2.xml><?xml version="1.0" encoding="utf-8"?>
-<?mso-contentType ?>
-<FormTemplates xmlns="http://schemas.microsoft.com/sharepoint/v3/contenttype/forms">
-  <Display>DocumentLibraryForm</Display>
-  <Edit>DocumentLibraryForm</Edit>
-  <New>DocumentLibraryForm</New>
-</FormTemplates>
-</file>
-
-<file path=customXml/item3.xml><?xml version="1.0" encoding="utf-8"?>
 <ct:contentTypeSchema xmlns:ct="http://schemas.microsoft.com/office/2006/metadata/contentType" xmlns:ma="http://schemas.microsoft.com/office/2006/metadata/properties/metaAttributes" ct:_="" ma:_="" ma:contentTypeName="Documento" ma:contentTypeID="0x0101000ABC46EDA268834388609BD5B286F917" ma:contentTypeVersion="17" ma:contentTypeDescription="Crear nuevo documento." ma:contentTypeScope="" ma:versionID="b8ef759d716670bba47381dcbb7cab08">
   <xsd:schema xmlns:xsd="http://www.w3.org/2001/XMLSchema" xmlns:xs="http://www.w3.org/2001/XMLSchema" xmlns:p="http://schemas.microsoft.com/office/2006/metadata/properties" xmlns:ns3="98b3f1ad-107c-497c-bb15-64aaebc89f52" xmlns:ns4="a0690ee9-4047-4223-84b2-6b02f926f5d8" targetNamespace="http://schemas.microsoft.com/office/2006/metadata/properties" ma:root="true" ma:fieldsID="f0548e293e02a81e2d97140f47270d75" ns3:_="" ns4:_="">
     <xsd:import namespace="98b3f1ad-107c-497c-bb15-64aaebc89f52"/>
@@ -2302,32 +3066,24 @@
 </ct:contentTypeSchema>
 </file>
 
-<file path=customXml/itemProps1.xml><?xml version="1.0" encoding="utf-8"?>
-<ds:datastoreItem xmlns:ds="http://schemas.openxmlformats.org/officeDocument/2006/customXml" ds:itemID="{1A62B62A-6829-43EA-BA4A-C7555935955E}">
-  <ds:schemaRefs>
-    <ds:schemaRef ds:uri="http://purl.org/dc/elements/1.1/"/>
-    <ds:schemaRef ds:uri="http://schemas.microsoft.com/office/2006/documentManagement/types"/>
-    <ds:schemaRef ds:uri="http://schemas.openxmlformats.org/package/2006/metadata/core-properties"/>
-    <ds:schemaRef ds:uri="http://schemas.microsoft.com/office/2006/metadata/properties"/>
-    <ds:schemaRef ds:uri="98b3f1ad-107c-497c-bb15-64aaebc89f52"/>
-    <ds:schemaRef ds:uri="http://www.w3.org/XML/1998/namespace"/>
-    <ds:schemaRef ds:uri="http://purl.org/dc/dcmitype/"/>
-    <ds:schemaRef ds:uri="http://schemas.microsoft.com/office/infopath/2007/PartnerControls"/>
-    <ds:schemaRef ds:uri="a0690ee9-4047-4223-84b2-6b02f926f5d8"/>
-    <ds:schemaRef ds:uri="http://purl.org/dc/terms/"/>
-  </ds:schemaRefs>
-</ds:datastoreItem>
+<file path=customXml/item2.xml><?xml version="1.0" encoding="utf-8"?>
+<?mso-contentType ?>
+<FormTemplates xmlns="http://schemas.microsoft.com/sharepoint/v3/contenttype/forms">
+  <Display>DocumentLibraryForm</Display>
+  <Edit>DocumentLibraryForm</Edit>
+  <New>DocumentLibraryForm</New>
+</FormTemplates>
 </file>
 
-<file path=customXml/itemProps2.xml><?xml version="1.0" encoding="utf-8"?>
-<ds:datastoreItem xmlns:ds="http://schemas.openxmlformats.org/officeDocument/2006/customXml" ds:itemID="{4D7E8EF9-EC78-4755-A440-C4783DEAF1FB}">
-  <ds:schemaRefs>
-    <ds:schemaRef ds:uri="http://schemas.microsoft.com/sharepoint/v3/contenttype/forms"/>
-  </ds:schemaRefs>
-</ds:datastoreItem>
+<file path=customXml/item3.xml><?xml version="1.0" encoding="utf-8"?>
+<p:properties xmlns:p="http://schemas.microsoft.com/office/2006/metadata/properties" xmlns:xsi="http://www.w3.org/2001/XMLSchema-instance" xmlns:pc="http://schemas.microsoft.com/office/infopath/2007/PartnerControls">
+  <documentManagement>
+    <_activity xmlns="98b3f1ad-107c-497c-bb15-64aaebc89f52" xsi:nil="true"/>
+  </documentManagement>
+</p:properties>
 </file>
 
-<file path=customXml/itemProps3.xml><?xml version="1.0" encoding="utf-8"?>
+<file path=customXml/itemProps1.xml><?xml version="1.0" encoding="utf-8"?>
 <ds:datastoreItem xmlns:ds="http://schemas.openxmlformats.org/officeDocument/2006/customXml" ds:itemID="{36DE4FEC-864C-4CE9-A6A3-4C698DBCCE1B}">
   <ds:schemaRefs>
     <ds:schemaRef ds:uri="http://schemas.microsoft.com/office/2006/metadata/contentType"/>
@@ -2344,4 +3100,22 @@
     <ds:schemaRef ds:uri="http://schemas.microsoft.com/internal/obd"/>
   </ds:schemaRefs>
 </ds:datastoreItem>
+</file>
+
+<file path=customXml/itemProps2.xml><?xml version="1.0" encoding="utf-8"?>
+<ds:datastoreItem xmlns:ds="http://schemas.openxmlformats.org/officeDocument/2006/customXml" ds:itemID="{4D7E8EF9-EC78-4755-A440-C4783DEAF1FB}">
+  <ds:schemaRefs>
+    <ds:schemaRef ds:uri="http://schemas.microsoft.com/sharepoint/v3/contenttype/forms"/>
+  </ds:schemaRefs>
+</ds:datastoreItem>
+</file>
+
+<file path=customXml/itemProps3.xml><?xml version="1.0" encoding="utf-8"?>
+<ds:datastoreItem xmlns:ds="http://schemas.openxmlformats.org/officeDocument/2006/customXml" ds:itemID="{1A62B62A-6829-43EA-BA4A-C7555935955E}">
+  <ds:schemaRefs>
+    <ds:schemaRef ds:uri="http://schemas.microsoft.com/office/2006/metadata/properties"/>
+    <ds:schemaRef ds:uri="http://schemas.microsoft.com/office/infopath/2007/PartnerControls"/>
+    <ds:schemaRef ds:uri="98b3f1ad-107c-497c-bb15-64aaebc89f52"/>
+  </ds:schemaRefs>
+</ds:datastoreItem>
 </file>
</xml_diff>

<commit_message>
feat: add new code for module 5
</commit_message>
<xml_diff>
--- a/Unidad_5/Guia.docx
+++ b/Unidad_5/Guia.docx
@@ -27,6 +27,12 @@
         </w:rPr>
         <w:t>Hooks</w:t>
       </w:r>
+      <w:r>
+        <w:rPr>
+          <w:lang w:val="es-EC"/>
+        </w:rPr>
+        <w:t xml:space="preserve"> y Life Cycle</w:t>
+      </w:r>
     </w:p>
     <w:p>
       <w:pPr>
@@ -39,13 +45,7 @@
         <w:rPr>
           <w:lang w:val="es-EC"/>
         </w:rPr>
-        <w:t xml:space="preserve">¿Qué </w:t>
-      </w:r>
-      <w:r>
-        <w:rPr>
-          <w:lang w:val="es-EC"/>
-        </w:rPr>
-        <w:t>son</w:t>
+        <w:t>¿Cómo crear Hooks</w:t>
       </w:r>
       <w:r>
         <w:rPr>
@@ -75,19 +75,7 @@
         <w:rPr>
           <w:lang w:val="es-EC"/>
         </w:rPr>
-        <w:t xml:space="preserve">ReactJS es la librería </w:t>
-      </w:r>
-      <w:r>
-        <w:rPr>
-          <w:lang w:val="es-EC"/>
-        </w:rPr>
-        <w:t>más</w:t>
-      </w:r>
-      <w:r>
-        <w:rPr>
-          <w:lang w:val="es-EC"/>
-        </w:rPr>
-        <w:t xml:space="preserve"> usada para el desarrollo de aplicaciones web. Y esto lo ha logrado con la adopción de patrones, tecnologías claves para que el desarrollo sea lo más eficiente y versátil. Alguno de esos conceptos son los Hooks. </w:t>
+        <w:t>Como muchas veces en programación, para crear algo se parte de bloque fundamentales, entonces para crear un Hook, lo hacemos a taves de otros Hooks! La idea o motivación de crear nuestors Hooks es generalmente para encapsuar código que debe mantener un estado a traves de los renders.</w:t>
       </w:r>
     </w:p>
     <w:p>
@@ -100,7 +88,7 @@
         <w:rPr>
           <w:lang w:val="es-EC"/>
         </w:rPr>
-        <w:t>Previamente ReactJS se manejaba solo con clases. Cada clase tenía dos principales propiedades “props” y “state”. Estas permiten recibir valores desde un componente padre y manejar el estado de valores ene l componente respectivamente.</w:t>
+        <w:t>Por ejemplo, podemos necesitar un de Hook de paginación de datos. Con este hooks podemos enviarle todo una Array de datos, un número N que es la cantidad de items por página. Y este nos devuelve una página con N items, una función para ir a la página siguiente, atrás, principio y final.</w:t>
       </w:r>
     </w:p>
     <w:p>
@@ -113,146 +101,119 @@
         <w:rPr>
           <w:lang w:val="es-EC"/>
         </w:rPr>
-        <w:t xml:space="preserve">Sin embargo, como hemos visto, con los componentes funciones no podemos mantener el estado de variables declarándolas con “let” ya que estas se reinicializan en cada render con el valor que escribimos en código. Es por esto que nacieron los Hooks, su traducción es gancho, y es porque permiten “enganchar” la funcionalidad del estado, y como lo veremos </w:t>
-      </w:r>
-      <w:r>
-        <w:rPr>
-          <w:lang w:val="es-EC"/>
-        </w:rPr>
-        <w:t>más</w:t>
-      </w:r>
-      <w:r>
-        <w:rPr>
-          <w:lang w:val="es-EC"/>
-        </w:rPr>
-        <w:t xml:space="preserve"> adelante, administrar el Ciclo de vida del componente en Componentes funcionales</w:t>
-      </w:r>
-      <w:r>
-        <w:rPr>
-          <w:lang w:val="es-EC"/>
-        </w:rPr>
-        <w:t xml:space="preserve"> y muchas más funcionalidades y características que podemos encapsular en Hooks. También podemos crear los nuestros para ahorrarnos cierto trabajo y reutilizarlo en diferentes lugares.</w:t>
+        <w:t>Input debounced, a veces uno tiene un buscador, pero no desea realizar la busqueda y fetch en cada carácter que cambie. Entonces podemos crear un hook que actualice el valor final solo cuando haya pasado cierto tiempo luego del ultimo cambio realizado.</w:t>
+      </w:r>
+      <w:r>
+        <w:rPr>
+          <w:lang w:val="es-EC"/>
+        </w:rPr>
+        <w:t xml:space="preserve"> Otro muy usado es un Hook para adminitrar listas, con este recibimos funciones para agregar elementos, en ciertos indices, eliminar o limpiar el state.</w:t>
       </w:r>
     </w:p>
     <w:p>
       <w:pPr>
-        <w:pStyle w:val="Heading1"/>
-        <w:rPr>
-          <w:lang w:val="es-EC"/>
-        </w:rPr>
-      </w:pPr>
-      <w:r>
-        <w:rPr>
-          <w:lang w:val="es-EC"/>
-        </w:rPr>
-        <w:t>¿Cómo se realizaba antes</w:t>
-      </w:r>
-      <w:r>
-        <w:rPr>
-          <w:lang w:val="es-EC"/>
-        </w:rPr>
-        <w:t>?</w:t>
+        <w:rPr>
+          <w:lang w:val="es-EC"/>
+        </w:rPr>
+      </w:pPr>
+      <w:r>
+        <w:rPr>
+          <w:lang w:val="es-EC"/>
+        </w:rPr>
+        <w:t>Otros ejemplo que he usado es “useParams” lo uso principalmente para poder invalidar fetch realizados con una librería llamada react-query. Esta librería recibe un Key y función para hacer el fetch. Muchas veces algun cambio de un fetch debe hacer que otro actualice los datos (como los forms). Entonces cone ste hooks yo adminitro el key y si este cambia marco invalidado el hook.</w:t>
       </w:r>
     </w:p>
     <w:p>
       <w:pPr>
-        <w:pStyle w:val="Slide"/>
-      </w:pPr>
-      <w:r>
-        <w:t>Slide</w:t>
-      </w:r>
-      <w:r>
-        <w:t xml:space="preserve"> </w:t>
-      </w:r>
-      <w:r>
-        <w:t>3 - 4</w:t>
-      </w:r>
-      <w:r>
-        <w:t xml:space="preserve"> </w:t>
+        <w:pStyle w:val="IntenseQuote"/>
+        <w:rPr>
+          <w:lang w:val="es-EC"/>
+        </w:rPr>
+      </w:pPr>
+      <w:r>
+        <w:rPr>
+          <w:lang w:val="es-EC"/>
+        </w:rPr>
+        <w:t>Mostrar ejemplos en mis repos y de librería Mantine para mas ejemplos de como usarlos</w:t>
       </w:r>
     </w:p>
     <w:p>
       <w:pPr>
-        <w:rPr>
-          <w:lang w:val="es-EC"/>
-        </w:rPr>
-      </w:pPr>
-      <w:r>
-        <w:rPr>
-          <w:lang w:val="es-EC"/>
-        </w:rPr>
-        <w:t>En los compone</w:t>
-      </w:r>
-      <w:r>
-        <w:rPr>
-          <w:lang w:val="es-EC"/>
-        </w:rPr>
-        <w:t>ntes Clase la administración del ciclo de vida y el manejo de estado se obtenía por herencia de la clase Component de ReactJS. Estas nos daban funciones tales como componentDidUpdate, componentWillUnmount, setState y demás que permitían la modificación del estado y administración del ciclo de vida del componente.</w:t>
+        <w:pStyle w:val="Heading1"/>
+        <w:rPr>
+          <w:lang w:val="es-EC"/>
+        </w:rPr>
+      </w:pPr>
+      <w:r>
+        <w:rPr>
+          <w:lang w:val="es-EC"/>
+        </w:rPr>
+        <w:t>Convenciones para Hooks</w:t>
       </w:r>
     </w:p>
     <w:p>
       <w:pPr>
-        <w:pStyle w:val="IntenseQuote"/>
-        <w:rPr>
-          <w:lang w:val="es-EC"/>
-        </w:rPr>
-      </w:pPr>
-      <w:r>
-        <w:rPr>
-          <w:lang w:val="es-EC"/>
-        </w:rPr>
-        <w:t>Visualizar comparativa con las capturas del código</w:t>
+        <w:pStyle w:val="Slide"/>
+      </w:pPr>
+      <w:r>
+        <w:t>Slide</w:t>
+      </w:r>
+      <w:r>
+        <w:t xml:space="preserve"> </w:t>
+      </w:r>
+      <w:r>
+        <w:t>3 - 4</w:t>
+      </w:r>
+      <w:r>
+        <w:t xml:space="preserve"> </w:t>
       </w:r>
     </w:p>
     <w:p>
       <w:pPr>
-        <w:pStyle w:val="Heading1"/>
-        <w:rPr>
-          <w:lang w:val="es-EC"/>
-        </w:rPr>
-      </w:pPr>
-      <w:r>
-        <w:rPr>
-          <w:lang w:val="es-EC"/>
-        </w:rPr>
-        <w:t>Hooks principales</w:t>
+        <w:rPr>
+          <w:lang w:val="es-EC"/>
+        </w:rPr>
+      </w:pPr>
+      <w:r>
+        <w:rPr>
+          <w:lang w:val="es-EC"/>
+        </w:rPr>
+        <w:t>Las principales conversiones es que el nombre del hook debe iniciar con el prefijo “use” El resto como la firma de la función puede ser a conveniencia del usuario. Ya sea parámetros pocionales o un objecto</w:t>
+      </w:r>
+      <w:r>
+        <w:rPr>
+          <w:lang w:val="es-EC"/>
+        </w:rPr>
+        <w:t>.</w:t>
+      </w:r>
+      <w:r>
+        <w:rPr>
+          <w:lang w:val="es-EC"/>
+        </w:rPr>
+        <w:t xml:space="preserve"> El return generalmente es un arreglo y en Typescript debe ser delcarado como “as const” para no tener problemas en los tipos. También se puede retornar un objecto para destructuring por nombre y no por posición como hemos visto.</w:t>
       </w:r>
     </w:p>
     <w:p>
       <w:pPr>
-        <w:pStyle w:val="IntenseQuote"/>
-        <w:rPr>
-          <w:lang w:val="es-EC"/>
-        </w:rPr>
-      </w:pPr>
-      <w:r>
-        <w:rPr>
-          <w:lang w:val="es-EC"/>
-        </w:rPr>
-        <w:t>Visitar la página</w:t>
-      </w:r>
-      <w:r>
-        <w:rPr>
-          <w:lang w:val="es-EC"/>
-        </w:rPr>
-        <w:br/>
-      </w:r>
-      <w:hyperlink r:id="rId8" w:history="1">
-        <w:r>
-          <w:rPr>
-            <w:rStyle w:val="Hyperlink"/>
-            <w:lang w:val="es-EC"/>
-          </w:rPr>
-          <w:t>https://react-hooks-cheatsheet.com</w:t>
-        </w:r>
-      </w:hyperlink>
+        <w:pStyle w:val="Heading1"/>
+        <w:rPr>
+          <w:lang w:val="es-EC"/>
+        </w:rPr>
+      </w:pPr>
+      <w:r>
+        <w:rPr>
+          <w:lang w:val="es-EC"/>
+        </w:rPr>
+        <w:lastRenderedPageBreak/>
+        <w:t>Creando Hook de paginación</w:t>
+      </w:r>
     </w:p>
     <w:p>
       <w:pPr>
         <w:pStyle w:val="ListParagraph"/>
         <w:numPr>
           <w:ilvl w:val="0"/>
-          <w:numId w:val="2"/>
+          <w:numId w:val="6"/>
         </w:numPr>
         <w:rPr>
           <w:lang w:val="es-EC"/>
@@ -262,8 +223,7 @@
         <w:rPr>
           <w:lang w:val="es-EC"/>
         </w:rPr>
-        <w:lastRenderedPageBreak/>
-        <w:t>useState, administración de estados, pueden ser primitivos, JSON, clases, etc.</w:t>
+        <w:t>Crear la carpeta “hooks”</w:t>
       </w:r>
     </w:p>
     <w:p>
@@ -271,7 +231,7 @@
         <w:pStyle w:val="ListParagraph"/>
         <w:numPr>
           <w:ilvl w:val="0"/>
-          <w:numId w:val="2"/>
+          <w:numId w:val="6"/>
         </w:numPr>
         <w:rPr>
           <w:lang w:val="es-EC"/>
@@ -281,19 +241,7 @@
         <w:rPr>
           <w:lang w:val="es-EC"/>
         </w:rPr>
-        <w:t xml:space="preserve">useEffect, admintración del life cycle del componente, lo veremos </w:t>
-      </w:r>
-      <w:r>
-        <w:rPr>
-          <w:lang w:val="es-EC"/>
-        </w:rPr>
-        <w:t>más</w:t>
-      </w:r>
-      <w:r>
-        <w:rPr>
-          <w:lang w:val="es-EC"/>
-        </w:rPr>
-        <w:t xml:space="preserve"> adelante del curso. Dato, este siempre se ejecuta después de que el componente de haya renderizado por algún cambio.</w:t>
+        <w:t>Crear el hook de paginación con parametro en JSON, y devuelve el arreglo con items por página, función para ir adelante, atrás, total de paginas.</w:t>
       </w:r>
     </w:p>
     <w:p>
@@ -301,7 +249,7 @@
         <w:pStyle w:val="ListParagraph"/>
         <w:numPr>
           <w:ilvl w:val="0"/>
-          <w:numId w:val="2"/>
+          <w:numId w:val="6"/>
         </w:numPr>
         <w:rPr>
           <w:lang w:val="es-EC"/>
@@ -311,7 +259,7 @@
         <w:rPr>
           <w:lang w:val="es-EC"/>
         </w:rPr>
-        <w:t>useContext, usado para obtener el estado global cuando usamos React Context como Global Store</w:t>
+        <w:t>Crear el type de los parámetros.</w:t>
       </w:r>
     </w:p>
     <w:p>
@@ -319,7 +267,7 @@
         <w:pStyle w:val="ListParagraph"/>
         <w:numPr>
           <w:ilvl w:val="0"/>
-          <w:numId w:val="2"/>
+          <w:numId w:val="6"/>
         </w:numPr>
         <w:rPr>
           <w:lang w:val="es-EC"/>
@@ -329,630 +277,41 @@
         <w:rPr>
           <w:lang w:val="es-EC"/>
         </w:rPr>
-        <w:t>useLayoutEffect, se invoca muy similar que el useEffect, con la diferencia de que se invoca antes del render. Puede afectar al rendimiento según su implementación.</w:t>
+        <w:t>Crear la funciones necesarias como “function” y explicar por que, por convencion y mejor visual al leer.</w:t>
       </w:r>
     </w:p>
     <w:p>
       <w:pPr>
-        <w:pStyle w:val="ListParagraph"/>
-        <w:numPr>
-          <w:ilvl w:val="0"/>
-          <w:numId w:val="2"/>
-        </w:numPr>
-        <w:rPr>
-          <w:lang w:val="es-EC"/>
-        </w:rPr>
-      </w:pPr>
-      <w:r>
-        <w:rPr>
-          <w:lang w:val="es-EC"/>
-        </w:rPr>
-        <w:t>useReducer, usado principalmente como alternativa del useState, para simplificar la invocación al querer actualizar el estado.</w:t>
+        <w:rPr>
+          <w:i/>
+          <w:iCs/>
+          <w:lang w:val="es-EC"/>
+        </w:rPr>
+      </w:pPr>
+      <w:r>
+        <w:rPr>
+          <w:i/>
+          <w:iCs/>
+          <w:lang w:val="es-EC"/>
+        </w:rPr>
+        <w:t>Cotinuar con teoria y practica de life cycle components</w:t>
       </w:r>
     </w:p>
     <w:p>
       <w:pPr>
-        <w:pStyle w:val="ListParagraph"/>
-        <w:numPr>
-          <w:ilvl w:val="0"/>
-          <w:numId w:val="2"/>
-        </w:numPr>
-        <w:rPr>
-          <w:lang w:val="es-EC"/>
-        </w:rPr>
-      </w:pPr>
-      <w:r>
-        <w:rPr>
-          <w:lang w:val="es-EC"/>
-        </w:rPr>
-        <w:t>useCallback, usado principalmente para evitar que funciones se redefinan en cada render. Limitando su re-definicion según una lista de dependencias. Así logramos que por ejemplo componentes que reciben estas funciones o valores se vuelvan a renderizar a pesar de que los valores que usan no hayan cambiado. Este se usa en funciones no en Componentes.</w:t>
-      </w:r>
-    </w:p>
-    <w:p>
-      <w:pPr>
-        <w:pStyle w:val="ListParagraph"/>
-        <w:numPr>
-          <w:ilvl w:val="0"/>
-          <w:numId w:val="2"/>
-        </w:numPr>
-        <w:rPr>
-          <w:lang w:val="es-EC"/>
-        </w:rPr>
-      </w:pPr>
-      <w:r>
-        <w:rPr>
-          <w:lang w:val="es-EC"/>
-        </w:rPr>
-        <w:t>useMemo</w:t>
-      </w:r>
-      <w:r>
-        <w:rPr>
-          <w:lang w:val="es-EC"/>
-        </w:rPr>
-        <w:t>, muy similar a useCallback, pero</w:t>
-      </w:r>
-      <w:r>
-        <w:rPr>
-          <w:lang w:val="es-EC"/>
-        </w:rPr>
-        <w:t xml:space="preserve"> esta enfocado a memorizar VALORES, estos también pueden ser Componentes. Por lo que se puede usar para que un componente solo sea re-renderizado según la lista de dependencias que se declare.</w:t>
-      </w:r>
-    </w:p>
-    <w:p>
-      <w:pPr>
-        <w:pStyle w:val="ListParagraph"/>
-        <w:numPr>
-          <w:ilvl w:val="0"/>
-          <w:numId w:val="2"/>
-        </w:numPr>
-        <w:rPr>
-          <w:lang w:val="es-EC"/>
-        </w:rPr>
-      </w:pPr>
-      <w:r>
-        <w:rPr>
-          <w:lang w:val="es-EC"/>
-        </w:rPr>
-        <w:t>useRef, usado para almacenar valores en toda la vida de un componente, puede parecerse mucho a useState, pero este no retorna una función para actualizar el estado. Su uso principal es para guardar referencias de Componentes para así invicar funciones de ellos de manera programáticas.</w:t>
-      </w:r>
-    </w:p>
-    <w:p>
-      <w:pPr>
-        <w:pStyle w:val="Heading1"/>
-        <w:rPr>
-          <w:lang w:val="es-EC"/>
-        </w:rPr>
-      </w:pPr>
-      <w:r>
-        <w:rPr>
-          <w:lang w:val="es-EC"/>
-        </w:rPr>
-        <w:t>Usando Hooks</w:t>
-      </w:r>
-    </w:p>
-    <w:p>
-      <w:pPr>
-        <w:rPr>
-          <w:lang w:val="es-EC"/>
-        </w:rPr>
-      </w:pPr>
-      <w:r>
-        <w:rPr>
-          <w:lang w:val="es-EC"/>
-        </w:rPr>
-        <w:t>Crear un nuevo URL “users/form/:id?” para crear un formulario donde vamos a usar los Hooks básicos de React. Crearemos el formulario con los cambios</w:t>
-      </w:r>
-    </w:p>
-    <w:p>
-      <w:pPr>
-        <w:pStyle w:val="ListParagraph"/>
-        <w:numPr>
-          <w:ilvl w:val="0"/>
-          <w:numId w:val="3"/>
-        </w:numPr>
-        <w:rPr>
-          <w:lang w:val="es-EC"/>
-        </w:rPr>
-      </w:pPr>
-      <w:r>
-        <w:rPr>
-          <w:lang w:val="es-EC"/>
-        </w:rPr>
-        <w:t>N</w:t>
-      </w:r>
-      <w:r>
-        <w:rPr>
-          <w:lang w:val="es-EC"/>
-        </w:rPr>
-        <w:t>ame, String.</w:t>
-      </w:r>
-    </w:p>
-    <w:p>
-      <w:pPr>
-        <w:pStyle w:val="ListParagraph"/>
-        <w:numPr>
-          <w:ilvl w:val="0"/>
-          <w:numId w:val="3"/>
-        </w:numPr>
-        <w:rPr>
-          <w:lang w:val="es-EC"/>
-        </w:rPr>
-      </w:pPr>
-      <w:r>
-        <w:rPr>
-          <w:lang w:val="es-EC"/>
-        </w:rPr>
-        <w:t>Age, Number.</w:t>
-      </w:r>
-    </w:p>
-    <w:p>
-      <w:pPr>
-        <w:pStyle w:val="ListParagraph"/>
-        <w:numPr>
-          <w:ilvl w:val="0"/>
-          <w:numId w:val="3"/>
-        </w:numPr>
-        <w:rPr>
-          <w:lang w:val="es-EC"/>
-        </w:rPr>
-      </w:pPr>
-      <w:r>
-        <w:rPr>
-          <w:lang w:val="es-EC"/>
-        </w:rPr>
-        <w:t>City, String.</w:t>
-      </w:r>
-    </w:p>
-    <w:p>
-      <w:pPr>
-        <w:pStyle w:val="ListParagraph"/>
-        <w:numPr>
-          <w:ilvl w:val="0"/>
-          <w:numId w:val="3"/>
-        </w:numPr>
-        <w:rPr>
-          <w:lang w:val="es-EC"/>
-        </w:rPr>
-      </w:pPr>
-      <w:r>
-        <w:rPr>
-          <w:lang w:val="es-EC"/>
-        </w:rPr>
-        <w:t>Verified, boolean.</w:t>
-      </w:r>
-    </w:p>
-    <w:p>
-      <w:pPr>
-        <w:rPr>
-          <w:lang w:val="es-EC"/>
-        </w:rPr>
-      </w:pPr>
-      <w:r>
-        <w:rPr>
-          <w:lang w:val="es-EC"/>
-        </w:rPr>
-        <w:t>Usaremos los Hooks</w:t>
-      </w:r>
-      <w:r>
-        <w:rPr>
-          <w:lang w:val="es-EC"/>
-        </w:rPr>
-        <w:t>:</w:t>
-      </w:r>
-    </w:p>
-    <w:p>
-      <w:pPr>
-        <w:pStyle w:val="ListParagraph"/>
-        <w:numPr>
-          <w:ilvl w:val="0"/>
-          <w:numId w:val="4"/>
-        </w:numPr>
-        <w:rPr>
-          <w:lang w:val="es-EC"/>
-        </w:rPr>
-      </w:pPr>
-      <w:r>
-        <w:rPr>
-          <w:lang w:val="es-EC"/>
-        </w:rPr>
-        <w:t>useState</w:t>
-      </w:r>
-      <w:r>
-        <w:rPr>
-          <w:lang w:val="es-EC"/>
-        </w:rPr>
-        <w:t>, para adminitrar el type “Form” que tendrá los datos del formulario.</w:t>
-      </w:r>
-    </w:p>
-    <w:p>
-      <w:pPr>
-        <w:pStyle w:val="ListParagraph"/>
-        <w:numPr>
-          <w:ilvl w:val="0"/>
-          <w:numId w:val="4"/>
-        </w:numPr>
-        <w:rPr>
-          <w:lang w:val="es-EC"/>
-        </w:rPr>
-      </w:pPr>
-      <w:r>
-        <w:rPr>
-          <w:lang w:val="es-EC"/>
-        </w:rPr>
-        <w:t>useLayout</w:t>
-      </w:r>
-      <w:r>
-        <w:rPr>
-          <w:lang w:val="es-EC"/>
-        </w:rPr>
-        <w:t>,</w:t>
-      </w:r>
-      <w:r>
-        <w:rPr>
-          <w:lang w:val="es-EC"/>
-        </w:rPr>
-        <w:t xml:space="preserve"> para precargar los datos cuando se tiene un ID en el URL.</w:t>
-      </w:r>
-    </w:p>
-    <w:p>
-      <w:pPr>
-        <w:pStyle w:val="ListParagraph"/>
-        <w:numPr>
-          <w:ilvl w:val="0"/>
-          <w:numId w:val="4"/>
-        </w:numPr>
-        <w:rPr>
-          <w:lang w:val="es-EC"/>
-        </w:rPr>
-      </w:pPr>
-      <w:r>
-        <w:rPr>
-          <w:lang w:val="es-EC"/>
-        </w:rPr>
-        <w:t>useMemo</w:t>
-      </w:r>
-      <w:r>
-        <w:rPr>
-          <w:lang w:val="es-EC"/>
-        </w:rPr>
-        <w:t>,</w:t>
-      </w:r>
-      <w:r>
-        <w:rPr>
-          <w:lang w:val="es-EC"/>
-        </w:rPr>
-        <w:t xml:space="preserve"> para hacer que un componente custom cambie solo cuando verified cambia.</w:t>
-      </w:r>
-    </w:p>
-    <w:p>
-      <w:pPr>
-        <w:pStyle w:val="ListParagraph"/>
-        <w:numPr>
-          <w:ilvl w:val="0"/>
-          <w:numId w:val="4"/>
-        </w:numPr>
-        <w:rPr>
-          <w:lang w:val="es-EC"/>
-        </w:rPr>
-      </w:pPr>
-      <w:r>
-        <w:rPr>
-          <w:lang w:val="es-EC"/>
-        </w:rPr>
-        <w:t>useRef, para hacer un focus manual a un input al entrar</w:t>
-      </w:r>
-    </w:p>
-    <w:p>
-      <w:pPr>
-        <w:pStyle w:val="ListParagraph"/>
-        <w:numPr>
-          <w:ilvl w:val="0"/>
-          <w:numId w:val="4"/>
-        </w:numPr>
-        <w:rPr>
-          <w:lang w:val="es-EC"/>
-        </w:rPr>
-      </w:pPr>
-      <w:r>
-        <w:rPr>
-          <w:lang w:val="es-EC"/>
-        </w:rPr>
-        <w:lastRenderedPageBreak/>
-        <w:t>useEffect</w:t>
-      </w:r>
-      <w:r>
-        <w:rPr>
-          <w:lang w:val="es-EC"/>
-        </w:rPr>
-        <w:t>,</w:t>
-      </w:r>
-      <w:r>
-        <w:rPr>
-          <w:lang w:val="es-EC"/>
-        </w:rPr>
-        <w:t xml:space="preserve"> </w:t>
-      </w:r>
-      <w:r>
-        <w:rPr>
-          <w:lang w:val="es-EC"/>
-        </w:rPr>
-        <w:t>para invocar la función de focus del valor de hook ref solo cuando la página se monta por primera vez.</w:t>
-      </w:r>
-    </w:p>
-    <w:p>
-      <w:pPr>
-        <w:rPr>
-          <w:lang w:val="es-EC"/>
-        </w:rPr>
-      </w:pPr>
-      <w:r>
-        <w:rPr>
-          <w:lang w:val="es-EC"/>
-        </w:rPr>
-        <w:t>Cambios:</w:t>
-      </w:r>
-    </w:p>
-    <w:p>
-      <w:pPr>
-        <w:pStyle w:val="ListParagraph"/>
-        <w:numPr>
-          <w:ilvl w:val="0"/>
-          <w:numId w:val="5"/>
-        </w:numPr>
-        <w:rPr>
-          <w:lang w:val="es-EC"/>
-        </w:rPr>
-      </w:pPr>
-      <w:r>
-        <w:rPr>
-          <w:lang w:val="es-EC"/>
-        </w:rPr>
-        <w:t>use “$” para facilitar el uso de condicionales en tailwind y explicar porque un usar template en clases Tailwind.</w:t>
-      </w:r>
-    </w:p>
-    <w:p>
-      <w:pPr>
-        <w:pStyle w:val="ListParagraph"/>
-        <w:numPr>
-          <w:ilvl w:val="0"/>
-          <w:numId w:val="5"/>
-        </w:numPr>
-        <w:rPr>
-          <w:lang w:val="es-EC"/>
-        </w:rPr>
-      </w:pPr>
-      <w:r>
-        <w:rPr>
-          <w:lang w:val="es-EC"/>
-        </w:rPr>
-        <w:t>usar Zod</w:t>
-      </w:r>
-      <w:r>
-        <w:rPr>
-          <w:lang w:val="es-EC"/>
-        </w:rPr>
-        <w:t xml:space="preserve"> para definir las clases y colocar todos los types en “types” incluyendo los Loaders.</w:t>
-      </w:r>
-    </w:p>
-    <w:p>
-      <w:pPr>
-        <w:pStyle w:val="ListParagraph"/>
-        <w:numPr>
-          <w:ilvl w:val="0"/>
-          <w:numId w:val="5"/>
-        </w:numPr>
-        <w:rPr>
-          <w:lang w:val="es-EC"/>
-        </w:rPr>
-      </w:pPr>
-      <w:r>
-        <w:rPr>
-          <w:lang w:val="es-EC"/>
-        </w:rPr>
-        <w:t>Crear los componentes de los inputs: Check, Input, Number, Verified.</w:t>
-      </w:r>
-    </w:p>
-    <w:p>
-      <w:pPr>
-        <w:pStyle w:val="ListParagraph"/>
-        <w:numPr>
-          <w:ilvl w:val="0"/>
-          <w:numId w:val="5"/>
-        </w:numPr>
-        <w:rPr>
-          <w:lang w:val="es-EC"/>
-        </w:rPr>
-      </w:pPr>
-      <w:r>
-        <w:rPr>
-          <w:lang w:val="es-EC"/>
-        </w:rPr>
-        <w:t>Crear la nueva vista “form” dentro de “pages/users” y usar los componentes. Usar los hooks necesarios dejar el guardado para el final.</w:t>
-      </w:r>
-    </w:p>
-    <w:p>
-      <w:pPr>
-        <w:pStyle w:val="ListParagraph"/>
-        <w:numPr>
-          <w:ilvl w:val="0"/>
-          <w:numId w:val="5"/>
-        </w:numPr>
-        <w:rPr>
-          <w:lang w:val="es-EC"/>
-        </w:rPr>
-      </w:pPr>
-      <w:r>
-        <w:rPr>
-          <w:lang w:val="es-EC"/>
-        </w:rPr>
-        <w:t>Crear una función en “api” para guardar usuario.</w:t>
-      </w:r>
-    </w:p>
-    <w:p>
-      <w:pPr>
-        <w:pStyle w:val="ListParagraph"/>
-        <w:numPr>
-          <w:ilvl w:val="0"/>
-          <w:numId w:val="5"/>
-        </w:numPr>
-        <w:rPr>
-          <w:lang w:val="es-EC"/>
-        </w:rPr>
-      </w:pPr>
-      <w:r>
-        <w:rPr>
-          <w:lang w:val="es-EC"/>
-        </w:rPr>
-        <w:t>Implementar DataSourse Repository.</w:t>
-      </w:r>
-      <w:r>
-        <w:rPr>
-          <w:lang w:val="es-EC"/>
-        </w:rPr>
-        <w:t xml:space="preserve"> Explicar sus beneficios</w:t>
-      </w:r>
-    </w:p>
-    <w:p>
-      <w:pPr>
-        <w:pStyle w:val="ListParagraph"/>
-        <w:numPr>
-          <w:ilvl w:val="1"/>
-          <w:numId w:val="5"/>
-        </w:numPr>
-        <w:rPr>
-          <w:lang w:val="es-EC"/>
-        </w:rPr>
-      </w:pPr>
-      <w:r>
-        <w:rPr>
-          <w:lang w:val="es-EC"/>
-        </w:rPr>
-        <w:t>Crear carpeta “domain” para las clases abstracttas, impl para implementacion.</w:t>
-      </w:r>
-    </w:p>
-    <w:p>
-      <w:pPr>
-        <w:pStyle w:val="ListParagraph"/>
-        <w:numPr>
-          <w:ilvl w:val="1"/>
-          <w:numId w:val="5"/>
-        </w:numPr>
-        <w:rPr>
-          <w:lang w:val="es-EC"/>
-        </w:rPr>
-      </w:pPr>
-      <w:r>
-        <w:rPr>
-          <w:lang w:val="es-EC"/>
-        </w:rPr>
-        <w:t>En</w:t>
-      </w:r>
-      <w:r>
-        <w:rPr>
-          <w:lang w:val="es-EC"/>
-        </w:rPr>
-        <w:t xml:space="preserve"> domain solo crear la carpeta “ds” para colocar el archivo “DataDS” que se implementará por LocalStorage</w:t>
-      </w:r>
-    </w:p>
-    <w:p>
-      <w:pPr>
-        <w:pStyle w:val="ListParagraph"/>
-        <w:numPr>
-          <w:ilvl w:val="1"/>
-          <w:numId w:val="5"/>
-        </w:numPr>
-        <w:rPr>
-          <w:lang w:val="es-EC"/>
-        </w:rPr>
-      </w:pPr>
-      <w:r>
-        <w:rPr>
-          <w:lang w:val="es-EC"/>
-        </w:rPr>
-        <w:t>En impl crear “ds” donde estará la implementación de LocalStorage, en “repo” crear la clase que usara el DS recibido por el constructor.</w:t>
-      </w:r>
-    </w:p>
-    <w:p>
-      <w:pPr>
-        <w:pStyle w:val="ListParagraph"/>
-        <w:numPr>
-          <w:ilvl w:val="1"/>
-          <w:numId w:val="5"/>
-        </w:numPr>
-        <w:rPr>
-          <w:lang w:val="es-EC"/>
-        </w:rPr>
-      </w:pPr>
-      <w:r>
-        <w:rPr>
-          <w:lang w:val="es-EC"/>
-        </w:rPr>
-        <w:t>Crear un archivo para exportar el DataSourceImpl.</w:t>
-      </w:r>
-    </w:p>
-    <w:p>
-      <w:pPr>
-        <w:pStyle w:val="ListParagraph"/>
-        <w:numPr>
-          <w:ilvl w:val="1"/>
-          <w:numId w:val="5"/>
-        </w:numPr>
-        <w:rPr>
-          <w:lang w:val="es-EC"/>
-        </w:rPr>
-      </w:pPr>
-      <w:r>
-        <w:rPr>
-          <w:lang w:val="es-EC"/>
-        </w:rPr>
-        <w:t>Conectar todo con el nuevo datasoruce en los loaders.</w:t>
-      </w:r>
-    </w:p>
-    <w:p>
-      <w:pPr>
-        <w:pStyle w:val="Heading1"/>
-        <w:rPr>
-          <w:lang w:val="es-EC"/>
-        </w:rPr>
-      </w:pPr>
-      <w:r>
-        <w:rPr>
-          <w:lang w:val="es-EC"/>
-        </w:rPr>
-        <w:t>Práctica</w:t>
-      </w:r>
-    </w:p>
-    <w:p>
-      <w:pPr>
-        <w:rPr>
-          <w:lang w:val="es-EC"/>
-        </w:rPr>
-      </w:pPr>
-      <w:r>
-        <w:rPr>
-          <w:lang w:val="es-EC"/>
-        </w:rPr>
-        <w:t>Crear un botón en el componente “UserProfile” que se llame “Eliminar” de color rojo. Este deberá invocar una nueva función en nuestro DataSource “deleteUser” que recibe el index del usuario y lo elimina de la base de datos.</w:t>
-      </w:r>
-    </w:p>
-    <w:p>
-      <w:pPr>
-        <w:rPr>
-          <w:lang w:val="es-EC"/>
-        </w:rPr>
-      </w:pPr>
-    </w:p>
-    <w:p>
-      <w:pPr>
-        <w:rPr>
-          <w:lang w:val="es-EC"/>
-        </w:rPr>
-      </w:pPr>
-      <w:r>
-        <w:rPr>
-          <w:lang w:val="es-EC"/>
-        </w:rPr>
-        <w:t>En la siguiente clase demostrar lo fácil que es intercambiar Datasource con este patron usando Firebase. Responder dudas de los módulos.</w:t>
+        <w:rPr>
+          <w:i/>
+          <w:iCs/>
+          <w:lang w:val="es-EC"/>
+        </w:rPr>
+      </w:pPr>
+      <w:r>
+        <w:rPr>
+          <w:i/>
+          <w:iCs/>
+          <w:lang w:val="es-EC"/>
+        </w:rPr>
+        <w:t>La práctica/tarea será hacer un useDebouce que recibe un valor string inicial y un número en milisegundos y devuelve como valor otro string debounced. Usar este hooks para agregar un buscardor en la vista “/users/view” para buscar usuarios según su nombre.</w:t>
       </w:r>
     </w:p>
     <w:sectPr>
@@ -1307,6 +666,92 @@
     </w:lvl>
   </w:abstractNum>
   <w:abstractNum w:abstractNumId="3" w15:restartNumberingAfterBreak="0">
+    <w:nsid w:val="7103615F"/>
+    <w:multiLevelType w:val="hybridMultilevel"/>
+    <w:tmpl w:val="69C63FBA"/>
+    <w:lvl w:ilvl="0" w:tplc="0409000F">
+      <w:start w:val="1"/>
+      <w:numFmt w:val="decimal"/>
+      <w:lvlText w:val="%1."/>
+      <w:lvlJc w:val="left"/>
+      <w:pPr>
+        <w:ind w:left="720" w:hanging="360"/>
+      </w:pPr>
+    </w:lvl>
+    <w:lvl w:ilvl="1" w:tplc="04090019" w:tentative="1">
+      <w:start w:val="1"/>
+      <w:numFmt w:val="lowerLetter"/>
+      <w:lvlText w:val="%2."/>
+      <w:lvlJc w:val="left"/>
+      <w:pPr>
+        <w:ind w:left="1440" w:hanging="360"/>
+      </w:pPr>
+    </w:lvl>
+    <w:lvl w:ilvl="2" w:tplc="0409001B" w:tentative="1">
+      <w:start w:val="1"/>
+      <w:numFmt w:val="lowerRoman"/>
+      <w:lvlText w:val="%3."/>
+      <w:lvlJc w:val="right"/>
+      <w:pPr>
+        <w:ind w:left="2160" w:hanging="180"/>
+      </w:pPr>
+    </w:lvl>
+    <w:lvl w:ilvl="3" w:tplc="0409000F" w:tentative="1">
+      <w:start w:val="1"/>
+      <w:numFmt w:val="decimal"/>
+      <w:lvlText w:val="%4."/>
+      <w:lvlJc w:val="left"/>
+      <w:pPr>
+        <w:ind w:left="2880" w:hanging="360"/>
+      </w:pPr>
+    </w:lvl>
+    <w:lvl w:ilvl="4" w:tplc="04090019" w:tentative="1">
+      <w:start w:val="1"/>
+      <w:numFmt w:val="lowerLetter"/>
+      <w:lvlText w:val="%5."/>
+      <w:lvlJc w:val="left"/>
+      <w:pPr>
+        <w:ind w:left="3600" w:hanging="360"/>
+      </w:pPr>
+    </w:lvl>
+    <w:lvl w:ilvl="5" w:tplc="0409001B" w:tentative="1">
+      <w:start w:val="1"/>
+      <w:numFmt w:val="lowerRoman"/>
+      <w:lvlText w:val="%6."/>
+      <w:lvlJc w:val="right"/>
+      <w:pPr>
+        <w:ind w:left="4320" w:hanging="180"/>
+      </w:pPr>
+    </w:lvl>
+    <w:lvl w:ilvl="6" w:tplc="0409000F" w:tentative="1">
+      <w:start w:val="1"/>
+      <w:numFmt w:val="decimal"/>
+      <w:lvlText w:val="%7."/>
+      <w:lvlJc w:val="left"/>
+      <w:pPr>
+        <w:ind w:left="5040" w:hanging="360"/>
+      </w:pPr>
+    </w:lvl>
+    <w:lvl w:ilvl="7" w:tplc="04090019" w:tentative="1">
+      <w:start w:val="1"/>
+      <w:numFmt w:val="lowerLetter"/>
+      <w:lvlText w:val="%8."/>
+      <w:lvlJc w:val="left"/>
+      <w:pPr>
+        <w:ind w:left="5760" w:hanging="360"/>
+      </w:pPr>
+    </w:lvl>
+    <w:lvl w:ilvl="8" w:tplc="0409001B" w:tentative="1">
+      <w:start w:val="1"/>
+      <w:numFmt w:val="lowerRoman"/>
+      <w:lvlText w:val="%9."/>
+      <w:lvlJc w:val="right"/>
+      <w:pPr>
+        <w:ind w:left="6480" w:hanging="180"/>
+      </w:pPr>
+    </w:lvl>
+  </w:abstractNum>
+  <w:abstractNum w:abstractNumId="4" w15:restartNumberingAfterBreak="0">
     <w:nsid w:val="73182DD0"/>
     <w:multiLevelType w:val="hybridMultilevel"/>
     <w:tmpl w:val="935CDAB2"/>
@@ -1419,7 +864,7 @@
       </w:rPr>
     </w:lvl>
   </w:abstractNum>
-  <w:abstractNum w:abstractNumId="4" w15:restartNumberingAfterBreak="0">
+  <w:abstractNum w:abstractNumId="5" w15:restartNumberingAfterBreak="0">
     <w:nsid w:val="78813805"/>
     <w:multiLevelType w:val="hybridMultilevel"/>
     <w:tmpl w:val="CA34DD60"/>
@@ -1533,7 +978,7 @@
     </w:lvl>
   </w:abstractNum>
   <w:num w:numId="1" w16cid:durableId="562906693">
-    <w:abstractNumId w:val="4"/>
+    <w:abstractNumId w:val="5"/>
   </w:num>
   <w:num w:numId="2" w16cid:durableId="666785652">
     <w:abstractNumId w:val="1"/>
@@ -1545,6 +990,9 @@
     <w:abstractNumId w:val="0"/>
   </w:num>
   <w:num w:numId="5" w16cid:durableId="738329856">
+    <w:abstractNumId w:val="4"/>
+  </w:num>
+  <w:num w:numId="6" w16cid:durableId="1096904230">
     <w:abstractNumId w:val="3"/>
   </w:num>
 </w:numbering>
@@ -2152,6 +1600,7 @@
   <w:style w:type="character" w:default="1" w:styleId="DefaultParagraphFont">
     <w:name w:val="Default Paragraph Font"/>
     <w:uiPriority w:val="1"/>
+    <w:semiHidden/>
     <w:unhideWhenUsed/>
   </w:style>
   <w:style w:type="table" w:default="1" w:styleId="TableNormal">
@@ -2820,6 +2269,15 @@
 </file>
 
 <file path=customXml/item1.xml><?xml version="1.0" encoding="utf-8"?>
+<?mso-contentType ?>
+<FormTemplates xmlns="http://schemas.microsoft.com/sharepoint/v3/contenttype/forms">
+  <Display>DocumentLibraryForm</Display>
+  <Edit>DocumentLibraryForm</Edit>
+  <New>DocumentLibraryForm</New>
+</FormTemplates>
+</file>
+
+<file path=customXml/item2.xml><?xml version="1.0" encoding="utf-8"?>
 <ct:contentTypeSchema xmlns:ct="http://schemas.microsoft.com/office/2006/metadata/contentType" xmlns:ma="http://schemas.microsoft.com/office/2006/metadata/properties/metaAttributes" ct:_="" ma:_="" ma:contentTypeName="Documento" ma:contentTypeID="0x0101000ABC46EDA268834388609BD5B286F917" ma:contentTypeVersion="17" ma:contentTypeDescription="Crear nuevo documento." ma:contentTypeScope="" ma:versionID="b8ef759d716670bba47381dcbb7cab08">
   <xsd:schema xmlns:xsd="http://www.w3.org/2001/XMLSchema" xmlns:xs="http://www.w3.org/2001/XMLSchema" xmlns:p="http://schemas.microsoft.com/office/2006/metadata/properties" xmlns:ns3="98b3f1ad-107c-497c-bb15-64aaebc89f52" xmlns:ns4="a0690ee9-4047-4223-84b2-6b02f926f5d8" targetNamespace="http://schemas.microsoft.com/office/2006/metadata/properties" ma:root="true" ma:fieldsID="f0548e293e02a81e2d97140f47270d75" ns3:_="" ns4:_="">
     <xsd:import namespace="98b3f1ad-107c-497c-bb15-64aaebc89f52"/>
@@ -3066,15 +2524,6 @@
 </ct:contentTypeSchema>
 </file>
 
-<file path=customXml/item2.xml><?xml version="1.0" encoding="utf-8"?>
-<?mso-contentType ?>
-<FormTemplates xmlns="http://schemas.microsoft.com/sharepoint/v3/contenttype/forms">
-  <Display>DocumentLibraryForm</Display>
-  <Edit>DocumentLibraryForm</Edit>
-  <New>DocumentLibraryForm</New>
-</FormTemplates>
-</file>
-
 <file path=customXml/item3.xml><?xml version="1.0" encoding="utf-8"?>
 <p:properties xmlns:p="http://schemas.microsoft.com/office/2006/metadata/properties" xmlns:xsi="http://www.w3.org/2001/XMLSchema-instance" xmlns:pc="http://schemas.microsoft.com/office/infopath/2007/PartnerControls">
   <documentManagement>
@@ -3084,6 +2533,14 @@
 </file>
 
 <file path=customXml/itemProps1.xml><?xml version="1.0" encoding="utf-8"?>
+<ds:datastoreItem xmlns:ds="http://schemas.openxmlformats.org/officeDocument/2006/customXml" ds:itemID="{4D7E8EF9-EC78-4755-A440-C4783DEAF1FB}">
+  <ds:schemaRefs>
+    <ds:schemaRef ds:uri="http://schemas.microsoft.com/sharepoint/v3/contenttype/forms"/>
+  </ds:schemaRefs>
+</ds:datastoreItem>
+</file>
+
+<file path=customXml/itemProps2.xml><?xml version="1.0" encoding="utf-8"?>
 <ds:datastoreItem xmlns:ds="http://schemas.openxmlformats.org/officeDocument/2006/customXml" ds:itemID="{36DE4FEC-864C-4CE9-A6A3-4C698DBCCE1B}">
   <ds:schemaRefs>
     <ds:schemaRef ds:uri="http://schemas.microsoft.com/office/2006/metadata/contentType"/>
@@ -3102,14 +2559,6 @@
 </ds:datastoreItem>
 </file>
 
-<file path=customXml/itemProps2.xml><?xml version="1.0" encoding="utf-8"?>
-<ds:datastoreItem xmlns:ds="http://schemas.openxmlformats.org/officeDocument/2006/customXml" ds:itemID="{4D7E8EF9-EC78-4755-A440-C4783DEAF1FB}">
-  <ds:schemaRefs>
-    <ds:schemaRef ds:uri="http://schemas.microsoft.com/sharepoint/v3/contenttype/forms"/>
-  </ds:schemaRefs>
-</ds:datastoreItem>
-</file>
-
 <file path=customXml/itemProps3.xml><?xml version="1.0" encoding="utf-8"?>
 <ds:datastoreItem xmlns:ds="http://schemas.openxmlformats.org/officeDocument/2006/customXml" ds:itemID="{1A62B62A-6829-43EA-BA4A-C7555935955E}">
   <ds:schemaRefs>

</xml_diff>

<commit_message>
feat: add react query and final button delete on end folder
</commit_message>
<xml_diff>
--- a/Unidad_5/Guia.docx
+++ b/Unidad_5/Guia.docx
@@ -5,29 +5,63 @@
     <w:p>
       <w:pPr>
         <w:pStyle w:val="Title"/>
-      </w:pPr>
-      <w:r>
+        <w:rPr>
+          <w:lang w:val="es-EC"/>
+        </w:rPr>
+      </w:pPr>
+      <w:r>
+        <w:rPr>
+          <w:lang w:val="es-EC"/>
+        </w:rPr>
         <w:t>Módulo 4</w:t>
       </w:r>
       <w:r>
+        <w:rPr>
+          <w:lang w:val="es-EC"/>
+        </w:rPr>
         <w:t xml:space="preserve"> – </w:t>
       </w:r>
-      <w:r>
-        <w:t>Life Cycle</w:t>
-      </w:r>
-      <w:r>
+      <w:proofErr w:type="spellStart"/>
+      <w:r>
+        <w:rPr>
+          <w:lang w:val="es-EC"/>
+        </w:rPr>
+        <w:t>Life</w:t>
+      </w:r>
+      <w:proofErr w:type="spellEnd"/>
+      <w:r>
+        <w:rPr>
+          <w:lang w:val="es-EC"/>
+        </w:rPr>
+        <w:t xml:space="preserve"> </w:t>
+      </w:r>
+      <w:proofErr w:type="spellStart"/>
+      <w:r>
+        <w:rPr>
+          <w:lang w:val="es-EC"/>
+        </w:rPr>
+        <w:t>Cycle</w:t>
+      </w:r>
+      <w:proofErr w:type="spellEnd"/>
+      <w:r>
+        <w:rPr>
+          <w:lang w:val="es-EC"/>
+        </w:rPr>
         <w:t xml:space="preserve"> y Hooks</w:t>
       </w:r>
     </w:p>
     <w:p>
       <w:pPr>
         <w:pStyle w:val="Heading1"/>
-      </w:pPr>
-      <w:r>
-        <w:t>C</w:t>
-      </w:r>
-      <w:r>
-        <w:t>iclo de vida</w:t>
+        <w:rPr>
+          <w:lang w:val="es-EC"/>
+        </w:rPr>
+      </w:pPr>
+      <w:r>
+        <w:rPr>
+          <w:lang w:val="es-EC"/>
+        </w:rPr>
+        <w:t>Ciclo de vida</w:t>
       </w:r>
     </w:p>
     <w:p>
@@ -46,7 +80,21 @@
         <w:rPr>
           <w:lang w:val="es-EC"/>
         </w:rPr>
-        <w:t>mpliamente considerado en diferentes paradigmas y lenguajes de programación. Sobre todo en entornos donde una entidad o instancia contiene estados, los cuales pueden cambiar. Así mismo, temas como la gestión de recursos y su respectiva liberación son cruciales durante su ciclo de vida.</w:t>
+        <w:t xml:space="preserve">mpliamente considerado en diferentes paradigmas y lenguajes de programación. Sobre </w:t>
+      </w:r>
+      <w:proofErr w:type="gramStart"/>
+      <w:r>
+        <w:rPr>
+          <w:lang w:val="es-EC"/>
+        </w:rPr>
+        <w:t>todo</w:t>
+      </w:r>
+      <w:proofErr w:type="gramEnd"/>
+      <w:r>
+        <w:rPr>
+          <w:lang w:val="es-EC"/>
+        </w:rPr>
+        <w:t xml:space="preserve"> en entornos donde una entidad o instancia contiene estados, los cuales pueden cambiar. Así mismo, temas como la gestión de recursos y su respectiva liberación son cruciales durante su ciclo de vida.</w:t>
       </w:r>
     </w:p>
     <w:p>
@@ -72,7 +120,63 @@
         <w:rPr>
           <w:lang w:val="es-EC"/>
         </w:rPr>
-        <w:t>Con los componentes funciones se puede realizar lo mismo. Esto lo logramos con la ayuda de dos principales Hooks “useEffect” y “useLayoutEffect”. Los Hooks de “useMemo” y “useCallback” no están directamente ligados al ciclo de vida del componente, pero si pueden provocar cambios en el ciclo de vida del componente al que esté ligado.</w:t>
+        <w:t>Con los componentes funciones se puede realizar lo mismo. Esto lo logramos con la ayuda de dos principales Hooks “</w:t>
+      </w:r>
+      <w:proofErr w:type="spellStart"/>
+      <w:r>
+        <w:rPr>
+          <w:lang w:val="es-EC"/>
+        </w:rPr>
+        <w:t>useEffect</w:t>
+      </w:r>
+      <w:proofErr w:type="spellEnd"/>
+      <w:r>
+        <w:rPr>
+          <w:lang w:val="es-EC"/>
+        </w:rPr>
+        <w:t>” y “</w:t>
+      </w:r>
+      <w:proofErr w:type="spellStart"/>
+      <w:r>
+        <w:rPr>
+          <w:lang w:val="es-EC"/>
+        </w:rPr>
+        <w:t>useLayoutEffect</w:t>
+      </w:r>
+      <w:proofErr w:type="spellEnd"/>
+      <w:r>
+        <w:rPr>
+          <w:lang w:val="es-EC"/>
+        </w:rPr>
+        <w:t>”. Los Hooks de “</w:t>
+      </w:r>
+      <w:proofErr w:type="spellStart"/>
+      <w:r>
+        <w:rPr>
+          <w:lang w:val="es-EC"/>
+        </w:rPr>
+        <w:t>useMemo</w:t>
+      </w:r>
+      <w:proofErr w:type="spellEnd"/>
+      <w:r>
+        <w:rPr>
+          <w:lang w:val="es-EC"/>
+        </w:rPr>
+        <w:t>” y “</w:t>
+      </w:r>
+      <w:proofErr w:type="spellStart"/>
+      <w:r>
+        <w:rPr>
+          <w:lang w:val="es-EC"/>
+        </w:rPr>
+        <w:t>useCallback</w:t>
+      </w:r>
+      <w:proofErr w:type="spellEnd"/>
+      <w:r>
+        <w:rPr>
+          <w:lang w:val="es-EC"/>
+        </w:rPr>
+        <w:t>” no están directamente ligados al ciclo de vida del componente, pero si pueden provocar cambios en el ciclo de vida del componente al que esté ligado.</w:t>
       </w:r>
     </w:p>
     <w:p>
@@ -100,7 +204,35 @@
         <w:rPr>
           <w:lang w:val="es-EC"/>
         </w:rPr>
-        <w:t>Analizando “useEffect”y “useLayoutEffect”</w:t>
+        <w:t>Analizando “</w:t>
+      </w:r>
+      <w:proofErr w:type="spellStart"/>
+      <w:r>
+        <w:rPr>
+          <w:lang w:val="es-EC"/>
+        </w:rPr>
+        <w:t>useEffect”y</w:t>
+      </w:r>
+      <w:proofErr w:type="spellEnd"/>
+      <w:r>
+        <w:rPr>
+          <w:lang w:val="es-EC"/>
+        </w:rPr>
+        <w:t xml:space="preserve"> “</w:t>
+      </w:r>
+      <w:proofErr w:type="spellStart"/>
+      <w:r>
+        <w:rPr>
+          <w:lang w:val="es-EC"/>
+        </w:rPr>
+        <w:t>useLayoutEffect</w:t>
+      </w:r>
+      <w:proofErr w:type="spellEnd"/>
+      <w:r>
+        <w:rPr>
+          <w:lang w:val="es-EC"/>
+        </w:rPr>
+        <w:t>”</w:t>
       </w:r>
     </w:p>
     <w:p>
@@ -119,19 +251,55 @@
         <w:rPr>
           <w:lang w:val="es-EC"/>
         </w:rPr>
-        <w:t xml:space="preserve"> Con la diferencia de que “useEffect” tiene su participación después de que el componente haya sufrido algún render</w:t>
-      </w:r>
-      <w:r>
-        <w:rPr>
-          <w:lang w:val="es-EC"/>
-        </w:rPr>
-        <w:t xml:space="preserve"> y asincronno</w:t>
-      </w:r>
-      <w:r>
-        <w:rPr>
-          <w:lang w:val="es-EC"/>
-        </w:rPr>
-        <w:t>. Por otro lado,  “useLayoutEffect” sucede antes de algún render</w:t>
+        <w:t xml:space="preserve"> Con la diferencia de que “</w:t>
+      </w:r>
+      <w:proofErr w:type="spellStart"/>
+      <w:r>
+        <w:rPr>
+          <w:lang w:val="es-EC"/>
+        </w:rPr>
+        <w:t>useEffect</w:t>
+      </w:r>
+      <w:proofErr w:type="spellEnd"/>
+      <w:r>
+        <w:rPr>
+          <w:lang w:val="es-EC"/>
+        </w:rPr>
+        <w:t>” tiene su participación después de que el componente haya sufrido algún render</w:t>
+      </w:r>
+      <w:r>
+        <w:rPr>
+          <w:lang w:val="es-EC"/>
+        </w:rPr>
+        <w:t xml:space="preserve"> y </w:t>
+      </w:r>
+      <w:proofErr w:type="spellStart"/>
+      <w:r>
+        <w:rPr>
+          <w:lang w:val="es-EC"/>
+        </w:rPr>
+        <w:t>asincronno</w:t>
+      </w:r>
+      <w:proofErr w:type="spellEnd"/>
+      <w:r>
+        <w:rPr>
+          <w:lang w:val="es-EC"/>
+        </w:rPr>
+        <w:t>. Por otro lado,  “</w:t>
+      </w:r>
+      <w:proofErr w:type="spellStart"/>
+      <w:r>
+        <w:rPr>
+          <w:lang w:val="es-EC"/>
+        </w:rPr>
+        <w:t>useLayoutEffect</w:t>
+      </w:r>
+      <w:proofErr w:type="spellEnd"/>
+      <w:r>
+        <w:rPr>
+          <w:lang w:val="es-EC"/>
+        </w:rPr>
+        <w:t>” sucede antes de algún render</w:t>
       </w:r>
       <w:r>
         <w:rPr>
@@ -169,7 +337,21 @@
         <w:rPr>
           <w:lang w:val="es-EC"/>
         </w:rPr>
-        <w:t>Casos de uso para “useEffect”:</w:t>
+        <w:t>Casos de uso para “</w:t>
+      </w:r>
+      <w:proofErr w:type="spellStart"/>
+      <w:r>
+        <w:rPr>
+          <w:lang w:val="es-EC"/>
+        </w:rPr>
+        <w:t>useEffect</w:t>
+      </w:r>
+      <w:proofErr w:type="spellEnd"/>
+      <w:r>
+        <w:rPr>
+          <w:lang w:val="es-EC"/>
+        </w:rPr>
+        <w:t>”:</w:t>
       </w:r>
     </w:p>
     <w:p>
@@ -187,7 +369,21 @@
         <w:rPr>
           <w:lang w:val="es-EC"/>
         </w:rPr>
-        <w:t>Edición de campos precargados, para esta situación pueda que recibamos un ID como param en la URL. Por lo que debemos realizar un fetch a la data del ID. Entonces deseamos que, inmediatamente después de que tengamos la data</w:t>
+        <w:t xml:space="preserve">Edición de campos precargados, para esta situación pueda que recibamos un ID como </w:t>
+      </w:r>
+      <w:proofErr w:type="spellStart"/>
+      <w:r>
+        <w:rPr>
+          <w:lang w:val="es-EC"/>
+        </w:rPr>
+        <w:t>param</w:t>
+      </w:r>
+      <w:proofErr w:type="spellEnd"/>
+      <w:r>
+        <w:rPr>
+          <w:lang w:val="es-EC"/>
+        </w:rPr>
+        <w:t xml:space="preserve"> en la URL. Por lo que debemos realizar un fetch a la data del ID. Entonces deseamos que, inmediatamente después de que tengamos la data</w:t>
       </w:r>
       <w:r>
         <w:rPr>
@@ -229,7 +425,21 @@
         <w:rPr>
           <w:lang w:val="es-EC"/>
         </w:rPr>
-        <w:t>Liberar recursos o ejecutar funciones de “Clean up” antes de que el componente sea desmontado.</w:t>
+        <w:t>Liberar recursos o ejecutar funciones de “</w:t>
+      </w:r>
+      <w:proofErr w:type="spellStart"/>
+      <w:r>
+        <w:rPr>
+          <w:lang w:val="es-EC"/>
+        </w:rPr>
+        <w:t>Clean</w:t>
+      </w:r>
+      <w:proofErr w:type="spellEnd"/>
+      <w:r>
+        <w:rPr>
+          <w:lang w:val="es-EC"/>
+        </w:rPr>
+        <w:t xml:space="preserve"> up” antes de que el componente sea desmontado.</w:t>
       </w:r>
     </w:p>
     <w:p>
@@ -243,7 +453,21 @@
           <w:lang w:val="es-EC"/>
         </w:rPr>
         <w:lastRenderedPageBreak/>
-        <w:t>Casos de uso para “useLayout”</w:t>
+        <w:t>Casos de uso para “</w:t>
+      </w:r>
+      <w:proofErr w:type="spellStart"/>
+      <w:r>
+        <w:rPr>
+          <w:lang w:val="es-EC"/>
+        </w:rPr>
+        <w:t>useLayout</w:t>
+      </w:r>
+      <w:proofErr w:type="spellEnd"/>
+      <w:r>
+        <w:rPr>
+          <w:lang w:val="es-EC"/>
+        </w:rPr>
+        <w:t>”</w:t>
       </w:r>
       <w:r>
         <w:rPr>
@@ -285,7 +509,21 @@
         <w:rPr>
           <w:lang w:val="es-EC"/>
         </w:rPr>
-        <w:t>Evitar parpadeos o cambios repentinos de un componente. Pueda que cuando un estado llegue a cierto valor deseamos mostrar otro diferente. Para esto podemos usar useLayout, para “interceptar” el cambio y cambiarlo a lo que deseamos antes de que este llegue a renderizarse.</w:t>
+        <w:t xml:space="preserve">Evitar parpadeos o cambios repentinos de un componente. Pueda que cuando un estado llegue a cierto valor deseamos mostrar otro diferente. Para esto podemos usar </w:t>
+      </w:r>
+      <w:proofErr w:type="spellStart"/>
+      <w:r>
+        <w:rPr>
+          <w:lang w:val="es-EC"/>
+        </w:rPr>
+        <w:t>useLayout</w:t>
+      </w:r>
+      <w:proofErr w:type="spellEnd"/>
+      <w:r>
+        <w:rPr>
+          <w:lang w:val="es-EC"/>
+        </w:rPr>
+        <w:t>, para “interceptar” el cambio y cambiarlo a lo que deseamos antes de que este llegue a renderizarse.</w:t>
       </w:r>
     </w:p>
     <w:p>
@@ -326,11 +564,33 @@
           <w:lang w:val="es-EC"/>
         </w:rPr>
       </w:pPr>
-      <w:r>
-        <w:rPr>
-          <w:lang w:val="es-EC"/>
-        </w:rPr>
-        <w:t>useLayout para pre-cargar los datos del user en modo edición.</w:t>
+      <w:proofErr w:type="spellStart"/>
+      <w:r>
+        <w:rPr>
+          <w:lang w:val="es-EC"/>
+        </w:rPr>
+        <w:t>useLayout</w:t>
+      </w:r>
+      <w:proofErr w:type="spellEnd"/>
+      <w:r>
+        <w:rPr>
+          <w:lang w:val="es-EC"/>
+        </w:rPr>
+        <w:t xml:space="preserve"> para </w:t>
+      </w:r>
+      <w:proofErr w:type="spellStart"/>
+      <w:r>
+        <w:rPr>
+          <w:lang w:val="es-EC"/>
+        </w:rPr>
+        <w:t>pre-cargar</w:t>
+      </w:r>
+      <w:proofErr w:type="spellEnd"/>
+      <w:r>
+        <w:rPr>
+          <w:lang w:val="es-EC"/>
+        </w:rPr>
+        <w:t xml:space="preserve"> los datos del user en modo edición.</w:t>
       </w:r>
     </w:p>
     <w:p>
@@ -348,7 +608,21 @@
         <w:rPr>
           <w:lang w:val="es-EC"/>
         </w:rPr>
-        <w:t>Hacer focus a un componente cuando el componente se muestra.</w:t>
+        <w:t xml:space="preserve">Hacer </w:t>
+      </w:r>
+      <w:proofErr w:type="spellStart"/>
+      <w:r>
+        <w:rPr>
+          <w:lang w:val="es-EC"/>
+        </w:rPr>
+        <w:t>focus</w:t>
+      </w:r>
+      <w:proofErr w:type="spellEnd"/>
+      <w:r>
+        <w:rPr>
+          <w:lang w:val="es-EC"/>
+        </w:rPr>
+        <w:t xml:space="preserve"> a un componente cuando el componente se muestra.</w:t>
       </w:r>
     </w:p>
     <w:p>
@@ -366,7 +640,63 @@
         <w:rPr>
           <w:lang w:val="es-EC"/>
         </w:rPr>
-        <w:t>Limpiar state del form (esto será mas útil si tenemos form en modals, explicar)</w:t>
+        <w:t xml:space="preserve">Limpiar state del </w:t>
+      </w:r>
+      <w:proofErr w:type="spellStart"/>
+      <w:r>
+        <w:rPr>
+          <w:lang w:val="es-EC"/>
+        </w:rPr>
+        <w:t>form</w:t>
+      </w:r>
+      <w:proofErr w:type="spellEnd"/>
+      <w:r>
+        <w:rPr>
+          <w:lang w:val="es-EC"/>
+        </w:rPr>
+        <w:t xml:space="preserve"> (esto será </w:t>
+      </w:r>
+      <w:proofErr w:type="spellStart"/>
+      <w:r>
+        <w:rPr>
+          <w:lang w:val="es-EC"/>
+        </w:rPr>
+        <w:t>mas</w:t>
+      </w:r>
+      <w:proofErr w:type="spellEnd"/>
+      <w:r>
+        <w:rPr>
+          <w:lang w:val="es-EC"/>
+        </w:rPr>
+        <w:t xml:space="preserve"> útil si tenemos </w:t>
+      </w:r>
+      <w:proofErr w:type="spellStart"/>
+      <w:r>
+        <w:rPr>
+          <w:lang w:val="es-EC"/>
+        </w:rPr>
+        <w:t>form</w:t>
+      </w:r>
+      <w:proofErr w:type="spellEnd"/>
+      <w:r>
+        <w:rPr>
+          <w:lang w:val="es-EC"/>
+        </w:rPr>
+        <w:t xml:space="preserve"> en </w:t>
+      </w:r>
+      <w:proofErr w:type="spellStart"/>
+      <w:r>
+        <w:rPr>
+          <w:lang w:val="es-EC"/>
+        </w:rPr>
+        <w:t>modals</w:t>
+      </w:r>
+      <w:proofErr w:type="spellEnd"/>
+      <w:r>
+        <w:rPr>
+          <w:lang w:val="es-EC"/>
+        </w:rPr>
+        <w:t>, explicar)</w:t>
       </w:r>
     </w:p>
     <w:p>
@@ -410,7 +740,69 @@
         <w:rPr>
           <w:lang w:val="es-EC"/>
         </w:rPr>
-        <w:t>Como muchas veces en programación, para crear algo se parte de bloque fundamentales, entonces para crear un Hook, lo hacemos a taves de otros Hooks! La idea o motivación de crear nuestors Hooks es generalmente para encapsuar código que debe mantener un estado a traves de los renders.</w:t>
+        <w:t xml:space="preserve">Como muchas veces en programación, para crear algo se parte de bloque fundamentales, entonces para crear un Hook, ¡lo hacemos a </w:t>
+      </w:r>
+      <w:proofErr w:type="spellStart"/>
+      <w:r>
+        <w:rPr>
+          <w:lang w:val="es-EC"/>
+        </w:rPr>
+        <w:t>taves</w:t>
+      </w:r>
+      <w:proofErr w:type="spellEnd"/>
+      <w:r>
+        <w:rPr>
+          <w:lang w:val="es-EC"/>
+        </w:rPr>
+        <w:t xml:space="preserve"> de otros Hooks!</w:t>
+      </w:r>
+      <w:r>
+        <w:rPr>
+          <w:lang w:val="es-EC"/>
+        </w:rPr>
+        <w:t xml:space="preserve"> La idea o motivación de crear </w:t>
+      </w:r>
+      <w:proofErr w:type="spellStart"/>
+      <w:r>
+        <w:rPr>
+          <w:lang w:val="es-EC"/>
+        </w:rPr>
+        <w:t>nuestors</w:t>
+      </w:r>
+      <w:proofErr w:type="spellEnd"/>
+      <w:r>
+        <w:rPr>
+          <w:lang w:val="es-EC"/>
+        </w:rPr>
+        <w:t xml:space="preserve"> Hooks es generalmente para </w:t>
+      </w:r>
+      <w:proofErr w:type="spellStart"/>
+      <w:r>
+        <w:rPr>
+          <w:lang w:val="es-EC"/>
+        </w:rPr>
+        <w:t>encapsuar</w:t>
+      </w:r>
+      <w:proofErr w:type="spellEnd"/>
+      <w:r>
+        <w:rPr>
+          <w:lang w:val="es-EC"/>
+        </w:rPr>
+        <w:t xml:space="preserve"> código que debe mantener un estado a </w:t>
+      </w:r>
+      <w:proofErr w:type="spellStart"/>
+      <w:r>
+        <w:rPr>
+          <w:lang w:val="es-EC"/>
+        </w:rPr>
+        <w:t>traves</w:t>
+      </w:r>
+      <w:proofErr w:type="spellEnd"/>
+      <w:r>
+        <w:rPr>
+          <w:lang w:val="es-EC"/>
+        </w:rPr>
+        <w:t xml:space="preserve"> de los renders.</w:t>
       </w:r>
     </w:p>
     <w:p>
@@ -423,7 +815,49 @@
         <w:rPr>
           <w:lang w:val="es-EC"/>
         </w:rPr>
-        <w:t>Por ejemplo, podemos necesitar un de Hook de paginación de datos. Con este hooks podemos enviarle todo una Array de datos, un número N que es la cantidad de items por página. Y este nos devuelve una página con N items, una función para ir a la página siguiente, atrás, principio y final.</w:t>
+        <w:t xml:space="preserve">Por ejemplo, podemos necesitar un de Hook de paginación de datos. Con este </w:t>
+      </w:r>
+      <w:proofErr w:type="spellStart"/>
+      <w:r>
+        <w:rPr>
+          <w:lang w:val="es-EC"/>
+        </w:rPr>
+        <w:t>hooks</w:t>
+      </w:r>
+      <w:proofErr w:type="spellEnd"/>
+      <w:r>
+        <w:rPr>
+          <w:lang w:val="es-EC"/>
+        </w:rPr>
+        <w:t xml:space="preserve"> podemos enviarle todo una Array de datos, un número N que es la cantidad de </w:t>
+      </w:r>
+      <w:proofErr w:type="spellStart"/>
+      <w:r>
+        <w:rPr>
+          <w:lang w:val="es-EC"/>
+        </w:rPr>
+        <w:t>items</w:t>
+      </w:r>
+      <w:proofErr w:type="spellEnd"/>
+      <w:r>
+        <w:rPr>
+          <w:lang w:val="es-EC"/>
+        </w:rPr>
+        <w:t xml:space="preserve"> por página. Y este nos devuelve una página con N </w:t>
+      </w:r>
+      <w:proofErr w:type="spellStart"/>
+      <w:r>
+        <w:rPr>
+          <w:lang w:val="es-EC"/>
+        </w:rPr>
+        <w:t>items</w:t>
+      </w:r>
+      <w:proofErr w:type="spellEnd"/>
+      <w:r>
+        <w:rPr>
+          <w:lang w:val="es-EC"/>
+        </w:rPr>
+        <w:t>, una función para ir a la página siguiente, atrás, principio y final.</w:t>
       </w:r>
     </w:p>
     <w:p>
@@ -436,13 +870,97 @@
         <w:rPr>
           <w:lang w:val="es-EC"/>
         </w:rPr>
-        <w:t>Input debounced, a veces uno tiene un buscador, pero no desea realizar la busqueda y fetch en cada carácter que cambie. Entonces podemos crear un hook que actualice el valor final solo cuando haya pasado cierto tiempo luego del ultimo cambio realizado.</w:t>
-      </w:r>
-      <w:r>
-        <w:rPr>
-          <w:lang w:val="es-EC"/>
-        </w:rPr>
-        <w:t xml:space="preserve"> Otro muy usado es un Hook para adminitrar listas, con este recibimos funciones para agregar elementos, en ciertos indices, eliminar o limpiar el state.</w:t>
+        <w:t xml:space="preserve">Input </w:t>
+      </w:r>
+      <w:proofErr w:type="spellStart"/>
+      <w:r>
+        <w:rPr>
+          <w:lang w:val="es-EC"/>
+        </w:rPr>
+        <w:t>debounced</w:t>
+      </w:r>
+      <w:proofErr w:type="spellEnd"/>
+      <w:r>
+        <w:rPr>
+          <w:lang w:val="es-EC"/>
+        </w:rPr>
+        <w:t xml:space="preserve">, a veces uno tiene un buscador, pero no desea realizar la </w:t>
+      </w:r>
+      <w:proofErr w:type="spellStart"/>
+      <w:r>
+        <w:rPr>
+          <w:lang w:val="es-EC"/>
+        </w:rPr>
+        <w:t>busqueda</w:t>
+      </w:r>
+      <w:proofErr w:type="spellEnd"/>
+      <w:r>
+        <w:rPr>
+          <w:lang w:val="es-EC"/>
+        </w:rPr>
+        <w:t xml:space="preserve"> y fetch en cada carácter que cambie. Entonces podemos crear un </w:t>
+      </w:r>
+      <w:proofErr w:type="spellStart"/>
+      <w:r>
+        <w:rPr>
+          <w:lang w:val="es-EC"/>
+        </w:rPr>
+        <w:t>hook</w:t>
+      </w:r>
+      <w:proofErr w:type="spellEnd"/>
+      <w:r>
+        <w:rPr>
+          <w:lang w:val="es-EC"/>
+        </w:rPr>
+        <w:t xml:space="preserve"> que actualice el valor final solo cuando haya pasado cierto tiempo luego del </w:t>
+      </w:r>
+      <w:proofErr w:type="spellStart"/>
+      <w:r>
+        <w:rPr>
+          <w:lang w:val="es-EC"/>
+        </w:rPr>
+        <w:t>ultimo</w:t>
+      </w:r>
+      <w:proofErr w:type="spellEnd"/>
+      <w:r>
+        <w:rPr>
+          <w:lang w:val="es-EC"/>
+        </w:rPr>
+        <w:t xml:space="preserve"> cambio realizado.</w:t>
+      </w:r>
+      <w:r>
+        <w:rPr>
+          <w:lang w:val="es-EC"/>
+        </w:rPr>
+        <w:t xml:space="preserve"> Otro muy usado es un Hook para </w:t>
+      </w:r>
+      <w:proofErr w:type="spellStart"/>
+      <w:r>
+        <w:rPr>
+          <w:lang w:val="es-EC"/>
+        </w:rPr>
+        <w:t>adminitrar</w:t>
+      </w:r>
+      <w:proofErr w:type="spellEnd"/>
+      <w:r>
+        <w:rPr>
+          <w:lang w:val="es-EC"/>
+        </w:rPr>
+        <w:t xml:space="preserve"> listas, con este recibimos funciones para agregar elementos, en ciertos </w:t>
+      </w:r>
+      <w:proofErr w:type="spellStart"/>
+      <w:r>
+        <w:rPr>
+          <w:lang w:val="es-EC"/>
+        </w:rPr>
+        <w:t>indices</w:t>
+      </w:r>
+      <w:proofErr w:type="spellEnd"/>
+      <w:r>
+        <w:rPr>
+          <w:lang w:val="es-EC"/>
+        </w:rPr>
+        <w:t>, eliminar o limpiar el state.</w:t>
       </w:r>
     </w:p>
     <w:p>
@@ -451,11 +969,159 @@
           <w:lang w:val="es-EC"/>
         </w:rPr>
       </w:pPr>
-      <w:r>
-        <w:rPr>
-          <w:lang w:val="es-EC"/>
-        </w:rPr>
-        <w:t>Otros ejemplo que he usado es “useParams” lo uso principalmente para poder invalidar fetch realizados con una librería llamada react-query. Esta librería recibe un Key y función para hacer el fetch. Muchas veces algun cambio de un fetch debe hacer que otro actualice los datos (como los forms). Entonces cone ste hooks yo adminitro el key y si este cambia marco invalidado el hook.</w:t>
+      <w:proofErr w:type="gramStart"/>
+      <w:r>
+        <w:rPr>
+          <w:lang w:val="es-EC"/>
+        </w:rPr>
+        <w:t>Otros ejemplo</w:t>
+      </w:r>
+      <w:proofErr w:type="gramEnd"/>
+      <w:r>
+        <w:rPr>
+          <w:lang w:val="es-EC"/>
+        </w:rPr>
+        <w:t xml:space="preserve"> que he usado es “</w:t>
+      </w:r>
+      <w:proofErr w:type="spellStart"/>
+      <w:r>
+        <w:rPr>
+          <w:lang w:val="es-EC"/>
+        </w:rPr>
+        <w:t>useParams</w:t>
+      </w:r>
+      <w:proofErr w:type="spellEnd"/>
+      <w:r>
+        <w:rPr>
+          <w:lang w:val="es-EC"/>
+        </w:rPr>
+        <w:t xml:space="preserve">” lo uso principalmente para poder invalidar fetch realizados con una librería llamada </w:t>
+      </w:r>
+      <w:proofErr w:type="spellStart"/>
+      <w:r>
+        <w:rPr>
+          <w:lang w:val="es-EC"/>
+        </w:rPr>
+        <w:t>react-query</w:t>
+      </w:r>
+      <w:proofErr w:type="spellEnd"/>
+      <w:r>
+        <w:rPr>
+          <w:lang w:val="es-EC"/>
+        </w:rPr>
+        <w:t xml:space="preserve">. Esta librería recibe un Key y función para hacer el fetch. Muchas veces </w:t>
+      </w:r>
+      <w:proofErr w:type="spellStart"/>
+      <w:r>
+        <w:rPr>
+          <w:lang w:val="es-EC"/>
+        </w:rPr>
+        <w:t>algun</w:t>
+      </w:r>
+      <w:proofErr w:type="spellEnd"/>
+      <w:r>
+        <w:rPr>
+          <w:lang w:val="es-EC"/>
+        </w:rPr>
+        <w:t xml:space="preserve"> cambio de un fetch debe hacer que otro actualice los datos (como los </w:t>
+      </w:r>
+      <w:proofErr w:type="spellStart"/>
+      <w:r>
+        <w:rPr>
+          <w:lang w:val="es-EC"/>
+        </w:rPr>
+        <w:t>forms</w:t>
+      </w:r>
+      <w:proofErr w:type="spellEnd"/>
+      <w:r>
+        <w:rPr>
+          <w:lang w:val="es-EC"/>
+        </w:rPr>
+        <w:t xml:space="preserve">). Entonces </w:t>
+      </w:r>
+      <w:proofErr w:type="spellStart"/>
+      <w:r>
+        <w:rPr>
+          <w:lang w:val="es-EC"/>
+        </w:rPr>
+        <w:t>cone</w:t>
+      </w:r>
+      <w:proofErr w:type="spellEnd"/>
+      <w:r>
+        <w:rPr>
+          <w:lang w:val="es-EC"/>
+        </w:rPr>
+        <w:t xml:space="preserve"> </w:t>
+      </w:r>
+      <w:proofErr w:type="spellStart"/>
+      <w:r>
+        <w:rPr>
+          <w:lang w:val="es-EC"/>
+        </w:rPr>
+        <w:t>ste</w:t>
+      </w:r>
+      <w:proofErr w:type="spellEnd"/>
+      <w:r>
+        <w:rPr>
+          <w:lang w:val="es-EC"/>
+        </w:rPr>
+        <w:t xml:space="preserve"> </w:t>
+      </w:r>
+      <w:proofErr w:type="spellStart"/>
+      <w:r>
+        <w:rPr>
+          <w:lang w:val="es-EC"/>
+        </w:rPr>
+        <w:t>hooks</w:t>
+      </w:r>
+      <w:proofErr w:type="spellEnd"/>
+      <w:r>
+        <w:rPr>
+          <w:lang w:val="es-EC"/>
+        </w:rPr>
+        <w:t xml:space="preserve"> yo </w:t>
+      </w:r>
+      <w:proofErr w:type="spellStart"/>
+      <w:r>
+        <w:rPr>
+          <w:lang w:val="es-EC"/>
+        </w:rPr>
+        <w:t>adminitro</w:t>
+      </w:r>
+      <w:proofErr w:type="spellEnd"/>
+      <w:r>
+        <w:rPr>
+          <w:lang w:val="es-EC"/>
+        </w:rPr>
+        <w:t xml:space="preserve"> el </w:t>
+      </w:r>
+      <w:proofErr w:type="spellStart"/>
+      <w:r>
+        <w:rPr>
+          <w:lang w:val="es-EC"/>
+        </w:rPr>
+        <w:t>key</w:t>
+      </w:r>
+      <w:proofErr w:type="spellEnd"/>
+      <w:r>
+        <w:rPr>
+          <w:lang w:val="es-EC"/>
+        </w:rPr>
+        <w:t xml:space="preserve"> y si este cambia marco invalidado el </w:t>
+      </w:r>
+      <w:proofErr w:type="spellStart"/>
+      <w:r>
+        <w:rPr>
+          <w:lang w:val="es-EC"/>
+        </w:rPr>
+        <w:t>hook</w:t>
+      </w:r>
+      <w:proofErr w:type="spellEnd"/>
+      <w:r>
+        <w:rPr>
+          <w:lang w:val="es-EC"/>
+        </w:rPr>
+        <w:t>.</w:t>
       </w:r>
     </w:p>
     <w:p>
@@ -470,7 +1136,49 @@
           <w:lang w:val="es-EC"/>
         </w:rPr>
         <w:lastRenderedPageBreak/>
-        <w:t>Mostrar ejemplos en mis repos y de librería Mantine para mas ejemplos de como usarlos</w:t>
+        <w:t xml:space="preserve">Mostrar ejemplos en mis repos y de librería </w:t>
+      </w:r>
+      <w:proofErr w:type="spellStart"/>
+      <w:r>
+        <w:rPr>
+          <w:lang w:val="es-EC"/>
+        </w:rPr>
+        <w:t>Mantine</w:t>
+      </w:r>
+      <w:proofErr w:type="spellEnd"/>
+      <w:r>
+        <w:rPr>
+          <w:lang w:val="es-EC"/>
+        </w:rPr>
+        <w:t xml:space="preserve"> para </w:t>
+      </w:r>
+      <w:proofErr w:type="spellStart"/>
+      <w:r>
+        <w:rPr>
+          <w:lang w:val="es-EC"/>
+        </w:rPr>
+        <w:t>mas</w:t>
+      </w:r>
+      <w:proofErr w:type="spellEnd"/>
+      <w:r>
+        <w:rPr>
+          <w:lang w:val="es-EC"/>
+        </w:rPr>
+        <w:t xml:space="preserve"> ejemplos de </w:t>
+      </w:r>
+      <w:proofErr w:type="spellStart"/>
+      <w:r>
+        <w:rPr>
+          <w:lang w:val="es-EC"/>
+        </w:rPr>
+        <w:t>como</w:t>
+      </w:r>
+      <w:proofErr w:type="spellEnd"/>
+      <w:r>
+        <w:rPr>
+          <w:lang w:val="es-EC"/>
+        </w:rPr>
+        <w:t xml:space="preserve"> usarlos</w:t>
       </w:r>
     </w:p>
     <w:p>
@@ -514,7 +1222,35 @@
         <w:rPr>
           <w:lang w:val="es-EC"/>
         </w:rPr>
-        <w:t>Las principales conversiones es que el nombre del hook debe iniciar con el prefijo “use” El resto como la firma de la función puede ser a conveniencia del usuario. Ya sea parámetros pocionales o un objecto</w:t>
+        <w:t xml:space="preserve">Las principales conversiones es que el nombre del </w:t>
+      </w:r>
+      <w:proofErr w:type="spellStart"/>
+      <w:r>
+        <w:rPr>
+          <w:lang w:val="es-EC"/>
+        </w:rPr>
+        <w:t>hook</w:t>
+      </w:r>
+      <w:proofErr w:type="spellEnd"/>
+      <w:r>
+        <w:rPr>
+          <w:lang w:val="es-EC"/>
+        </w:rPr>
+        <w:t xml:space="preserve"> debe iniciar con el prefijo “use” El resto como la firma de la función puede ser a conveniencia del usuario. Ya sea parámetros </w:t>
+      </w:r>
+      <w:proofErr w:type="spellStart"/>
+      <w:r>
+        <w:rPr>
+          <w:lang w:val="es-EC"/>
+        </w:rPr>
+        <w:t>pocionales</w:t>
+      </w:r>
+      <w:proofErr w:type="spellEnd"/>
+      <w:r>
+        <w:rPr>
+          <w:lang w:val="es-EC"/>
+        </w:rPr>
+        <w:t xml:space="preserve"> o un objecto</w:t>
       </w:r>
       <w:r>
         <w:rPr>
@@ -526,7 +1262,77 @@
         <w:rPr>
           <w:lang w:val="es-EC"/>
         </w:rPr>
-        <w:t xml:space="preserve"> El return generalmente es un arreglo y en Typescript debe ser delcarado como “as const” para no tener problemas en los tipos. También se puede retornar un objecto para destructuring por nombre y no por posición como hemos visto.</w:t>
+        <w:t xml:space="preserve"> El </w:t>
+      </w:r>
+      <w:proofErr w:type="spellStart"/>
+      <w:r>
+        <w:rPr>
+          <w:lang w:val="es-EC"/>
+        </w:rPr>
+        <w:t>return</w:t>
+      </w:r>
+      <w:proofErr w:type="spellEnd"/>
+      <w:r>
+        <w:rPr>
+          <w:lang w:val="es-EC"/>
+        </w:rPr>
+        <w:t xml:space="preserve"> generalmente es un arreglo y en </w:t>
+      </w:r>
+      <w:proofErr w:type="spellStart"/>
+      <w:r>
+        <w:rPr>
+          <w:lang w:val="es-EC"/>
+        </w:rPr>
+        <w:t>Typescript</w:t>
+      </w:r>
+      <w:proofErr w:type="spellEnd"/>
+      <w:r>
+        <w:rPr>
+          <w:lang w:val="es-EC"/>
+        </w:rPr>
+        <w:t xml:space="preserve"> debe ser </w:t>
+      </w:r>
+      <w:proofErr w:type="spellStart"/>
+      <w:r>
+        <w:rPr>
+          <w:lang w:val="es-EC"/>
+        </w:rPr>
+        <w:t>delcarado</w:t>
+      </w:r>
+      <w:proofErr w:type="spellEnd"/>
+      <w:r>
+        <w:rPr>
+          <w:lang w:val="es-EC"/>
+        </w:rPr>
+        <w:t xml:space="preserve"> como “as </w:t>
+      </w:r>
+      <w:proofErr w:type="spellStart"/>
+      <w:r>
+        <w:rPr>
+          <w:lang w:val="es-EC"/>
+        </w:rPr>
+        <w:t>const</w:t>
+      </w:r>
+      <w:proofErr w:type="spellEnd"/>
+      <w:r>
+        <w:rPr>
+          <w:lang w:val="es-EC"/>
+        </w:rPr>
+        <w:t xml:space="preserve">” para no tener problemas en los tipos. También se puede retornar un objecto para </w:t>
+      </w:r>
+      <w:proofErr w:type="spellStart"/>
+      <w:r>
+        <w:rPr>
+          <w:lang w:val="es-EC"/>
+        </w:rPr>
+        <w:t>destructuring</w:t>
+      </w:r>
+      <w:proofErr w:type="spellEnd"/>
+      <w:r>
+        <w:rPr>
+          <w:lang w:val="es-EC"/>
+        </w:rPr>
+        <w:t xml:space="preserve"> por nombre y no por posición como hemos visto.</w:t>
       </w:r>
     </w:p>
     <w:p>
@@ -558,7 +1364,21 @@
         <w:rPr>
           <w:lang w:val="es-EC"/>
         </w:rPr>
-        <w:t>Crear la carpeta “hooks”</w:t>
+        <w:t>Crear la carpeta “</w:t>
+      </w:r>
+      <w:proofErr w:type="spellStart"/>
+      <w:r>
+        <w:rPr>
+          <w:lang w:val="es-EC"/>
+        </w:rPr>
+        <w:t>hooks</w:t>
+      </w:r>
+      <w:proofErr w:type="spellEnd"/>
+      <w:r>
+        <w:rPr>
+          <w:lang w:val="es-EC"/>
+        </w:rPr>
+        <w:t>”</w:t>
       </w:r>
     </w:p>
     <w:p>
@@ -576,7 +1396,61 @@
         <w:rPr>
           <w:lang w:val="es-EC"/>
         </w:rPr>
-        <w:t>Crear el hook de paginación con parametro en JSON, y devuelve el arreglo con items por página, función para ir adelante, atrás, total de paginas.</w:t>
+        <w:t xml:space="preserve">Crear el </w:t>
+      </w:r>
+      <w:proofErr w:type="spellStart"/>
+      <w:r>
+        <w:rPr>
+          <w:lang w:val="es-EC"/>
+        </w:rPr>
+        <w:t>hook</w:t>
+      </w:r>
+      <w:proofErr w:type="spellEnd"/>
+      <w:r>
+        <w:rPr>
+          <w:lang w:val="es-EC"/>
+        </w:rPr>
+        <w:t xml:space="preserve"> de paginación con </w:t>
+      </w:r>
+      <w:proofErr w:type="spellStart"/>
+      <w:r>
+        <w:rPr>
+          <w:lang w:val="es-EC"/>
+        </w:rPr>
+        <w:t>parametro</w:t>
+      </w:r>
+      <w:proofErr w:type="spellEnd"/>
+      <w:r>
+        <w:rPr>
+          <w:lang w:val="es-EC"/>
+        </w:rPr>
+        <w:t xml:space="preserve"> en JSON, y devuelve el arreglo con </w:t>
+      </w:r>
+      <w:proofErr w:type="spellStart"/>
+      <w:r>
+        <w:rPr>
+          <w:lang w:val="es-EC"/>
+        </w:rPr>
+        <w:t>items</w:t>
+      </w:r>
+      <w:proofErr w:type="spellEnd"/>
+      <w:r>
+        <w:rPr>
+          <w:lang w:val="es-EC"/>
+        </w:rPr>
+        <w:t xml:space="preserve"> por página, función para ir adelante, atrás, total de </w:t>
+      </w:r>
+      <w:r>
+        <w:rPr>
+          <w:lang w:val="es-EC"/>
+        </w:rPr>
+        <w:t>páginas</w:t>
+      </w:r>
+      <w:r>
+        <w:rPr>
+          <w:lang w:val="es-EC"/>
+        </w:rPr>
+        <w:t>.</w:t>
       </w:r>
     </w:p>
     <w:p>
@@ -594,7 +1468,21 @@
         <w:rPr>
           <w:lang w:val="es-EC"/>
         </w:rPr>
-        <w:t>Crear el type de los parámetros.</w:t>
+        <w:t xml:space="preserve">Crear el </w:t>
+      </w:r>
+      <w:proofErr w:type="spellStart"/>
+      <w:r>
+        <w:rPr>
+          <w:lang w:val="es-EC"/>
+        </w:rPr>
+        <w:t>type</w:t>
+      </w:r>
+      <w:proofErr w:type="spellEnd"/>
+      <w:r>
+        <w:rPr>
+          <w:lang w:val="es-EC"/>
+        </w:rPr>
+        <w:t xml:space="preserve"> de los parámetros.</w:t>
       </w:r>
     </w:p>
     <w:p>
@@ -612,7 +1500,59 @@
         <w:rPr>
           <w:lang w:val="es-EC"/>
         </w:rPr>
-        <w:t>Crear la funciones necesarias como “function” y explicar por que, por convencion y mejor visual al leer.</w:t>
+        <w:t xml:space="preserve">Crear </w:t>
+      </w:r>
+      <w:r>
+        <w:rPr>
+          <w:lang w:val="es-EC"/>
+        </w:rPr>
+        <w:t>las funciones necesarias</w:t>
+      </w:r>
+      <w:r>
+        <w:rPr>
+          <w:lang w:val="es-EC"/>
+        </w:rPr>
+        <w:t xml:space="preserve"> como “</w:t>
+      </w:r>
+      <w:proofErr w:type="spellStart"/>
+      <w:r>
+        <w:rPr>
+          <w:lang w:val="es-EC"/>
+        </w:rPr>
+        <w:t>function</w:t>
+      </w:r>
+      <w:proofErr w:type="spellEnd"/>
+      <w:r>
+        <w:rPr>
+          <w:lang w:val="es-EC"/>
+        </w:rPr>
+        <w:t xml:space="preserve">” y explicar </w:t>
+      </w:r>
+      <w:r>
+        <w:rPr>
+          <w:lang w:val="es-EC"/>
+        </w:rPr>
+        <w:t>por qué</w:t>
+      </w:r>
+      <w:r>
+        <w:rPr>
+          <w:lang w:val="es-EC"/>
+        </w:rPr>
+        <w:t xml:space="preserve">, por </w:t>
+      </w:r>
+      <w:proofErr w:type="spellStart"/>
+      <w:r>
+        <w:rPr>
+          <w:lang w:val="es-EC"/>
+        </w:rPr>
+        <w:t>convencion</w:t>
+      </w:r>
+      <w:proofErr w:type="spellEnd"/>
+      <w:r>
+        <w:rPr>
+          <w:lang w:val="es-EC"/>
+        </w:rPr>
+        <w:t xml:space="preserve"> y mejor visual al leer.</w:t>
       </w:r>
     </w:p>
     <w:p>
@@ -623,14 +1563,88 @@
           <w:lang w:val="es-EC"/>
         </w:rPr>
       </w:pPr>
+      <w:proofErr w:type="spellStart"/>
       <w:r>
         <w:rPr>
           <w:i/>
           <w:iCs/>
           <w:lang w:val="es-EC"/>
         </w:rPr>
-        <w:t>Cotinuar con teoria y practica de life cycle components</w:t>
-      </w:r>
+        <w:t>Cotinuar</w:t>
+      </w:r>
+      <w:proofErr w:type="spellEnd"/>
+      <w:r>
+        <w:rPr>
+          <w:i/>
+          <w:iCs/>
+          <w:lang w:val="es-EC"/>
+        </w:rPr>
+        <w:t xml:space="preserve"> con </w:t>
+      </w:r>
+      <w:proofErr w:type="spellStart"/>
+      <w:r>
+        <w:rPr>
+          <w:i/>
+          <w:iCs/>
+          <w:lang w:val="es-EC"/>
+        </w:rPr>
+        <w:t>teoria</w:t>
+      </w:r>
+      <w:proofErr w:type="spellEnd"/>
+      <w:r>
+        <w:rPr>
+          <w:i/>
+          <w:iCs/>
+          <w:lang w:val="es-EC"/>
+        </w:rPr>
+        <w:t xml:space="preserve"> y practica de </w:t>
+      </w:r>
+      <w:proofErr w:type="spellStart"/>
+      <w:r>
+        <w:rPr>
+          <w:i/>
+          <w:iCs/>
+          <w:lang w:val="es-EC"/>
+        </w:rPr>
+        <w:t>life</w:t>
+      </w:r>
+      <w:proofErr w:type="spellEnd"/>
+      <w:r>
+        <w:rPr>
+          <w:i/>
+          <w:iCs/>
+          <w:lang w:val="es-EC"/>
+        </w:rPr>
+        <w:t xml:space="preserve"> </w:t>
+      </w:r>
+      <w:proofErr w:type="spellStart"/>
+      <w:r>
+        <w:rPr>
+          <w:i/>
+          <w:iCs/>
+          <w:lang w:val="es-EC"/>
+        </w:rPr>
+        <w:t>cycle</w:t>
+      </w:r>
+      <w:proofErr w:type="spellEnd"/>
+      <w:r>
+        <w:rPr>
+          <w:i/>
+          <w:iCs/>
+          <w:lang w:val="es-EC"/>
+        </w:rPr>
+        <w:t xml:space="preserve"> </w:t>
+      </w:r>
+      <w:proofErr w:type="spellStart"/>
+      <w:r>
+        <w:rPr>
+          <w:i/>
+          <w:iCs/>
+          <w:lang w:val="es-EC"/>
+        </w:rPr>
+        <w:t>components</w:t>
+      </w:r>
+      <w:proofErr w:type="spellEnd"/>
     </w:p>
     <w:p>
       <w:pPr>
@@ -646,7 +1660,115 @@
           <w:iCs/>
           <w:lang w:val="es-EC"/>
         </w:rPr>
-        <w:t>La práctica/tarea será hacer un useDebouce que recibe un valor string inicial y un número en milisegundos y devuelve como valor otro string debounced. Usar este hooks para agregar un buscardor en la vista “/users/view” para buscar usuarios según su nombre.</w:t>
+        <w:t xml:space="preserve">La práctica/tarea será hacer un </w:t>
+      </w:r>
+      <w:proofErr w:type="spellStart"/>
+      <w:r>
+        <w:rPr>
+          <w:i/>
+          <w:iCs/>
+          <w:lang w:val="es-EC"/>
+        </w:rPr>
+        <w:t>useDebouce</w:t>
+      </w:r>
+      <w:proofErr w:type="spellEnd"/>
+      <w:r>
+        <w:rPr>
+          <w:i/>
+          <w:iCs/>
+          <w:lang w:val="es-EC"/>
+        </w:rPr>
+        <w:t xml:space="preserve"> que recibe un valor </w:t>
+      </w:r>
+      <w:proofErr w:type="spellStart"/>
+      <w:r>
+        <w:rPr>
+          <w:i/>
+          <w:iCs/>
+          <w:lang w:val="es-EC"/>
+        </w:rPr>
+        <w:t>string</w:t>
+      </w:r>
+      <w:proofErr w:type="spellEnd"/>
+      <w:r>
+        <w:rPr>
+          <w:i/>
+          <w:iCs/>
+          <w:lang w:val="es-EC"/>
+        </w:rPr>
+        <w:t xml:space="preserve"> inicial y un número en milisegundos y devuelve como valor otro </w:t>
+      </w:r>
+      <w:proofErr w:type="spellStart"/>
+      <w:r>
+        <w:rPr>
+          <w:i/>
+          <w:iCs/>
+          <w:lang w:val="es-EC"/>
+        </w:rPr>
+        <w:t>string</w:t>
+      </w:r>
+      <w:proofErr w:type="spellEnd"/>
+      <w:r>
+        <w:rPr>
+          <w:i/>
+          <w:iCs/>
+          <w:lang w:val="es-EC"/>
+        </w:rPr>
+        <w:t xml:space="preserve"> </w:t>
+      </w:r>
+      <w:proofErr w:type="spellStart"/>
+      <w:r>
+        <w:rPr>
+          <w:i/>
+          <w:iCs/>
+          <w:lang w:val="es-EC"/>
+        </w:rPr>
+        <w:t>debounced</w:t>
+      </w:r>
+      <w:proofErr w:type="spellEnd"/>
+      <w:r>
+        <w:rPr>
+          <w:i/>
+          <w:iCs/>
+          <w:lang w:val="es-EC"/>
+        </w:rPr>
+        <w:t xml:space="preserve">. Usar este </w:t>
+      </w:r>
+      <w:proofErr w:type="spellStart"/>
+      <w:r>
+        <w:rPr>
+          <w:i/>
+          <w:iCs/>
+          <w:lang w:val="es-EC"/>
+        </w:rPr>
+        <w:t>hooks</w:t>
+      </w:r>
+      <w:proofErr w:type="spellEnd"/>
+      <w:r>
+        <w:rPr>
+          <w:i/>
+          <w:iCs/>
+          <w:lang w:val="es-EC"/>
+        </w:rPr>
+        <w:t xml:space="preserve"> para agregar un </w:t>
+      </w:r>
+      <w:proofErr w:type="spellStart"/>
+      <w:r>
+        <w:rPr>
+          <w:i/>
+          <w:iCs/>
+          <w:lang w:val="es-EC"/>
+        </w:rPr>
+        <w:t>buscardor</w:t>
+      </w:r>
+      <w:proofErr w:type="spellEnd"/>
+      <w:r>
+        <w:rPr>
+          <w:i/>
+          <w:iCs/>
+          <w:lang w:val="es-EC"/>
+        </w:rPr>
+        <w:t xml:space="preserve"> en la vista “/users/view” para buscar usuarios según su nombre.</w:t>
       </w:r>
     </w:p>
     <w:sectPr>
@@ -2952,11 +4074,12 @@
 </file>
 
 <file path=customXml/item1.xml><?xml version="1.0" encoding="utf-8"?>
-<p:properties xmlns:p="http://schemas.microsoft.com/office/2006/metadata/properties" xmlns:xsi="http://www.w3.org/2001/XMLSchema-instance" xmlns:pc="http://schemas.microsoft.com/office/infopath/2007/PartnerControls">
-  <documentManagement>
-    <_activity xmlns="98b3f1ad-107c-497c-bb15-64aaebc89f52" xsi:nil="true"/>
-  </documentManagement>
-</p:properties>
+<?mso-contentType ?>
+<FormTemplates xmlns="http://schemas.microsoft.com/sharepoint/v3/contenttype/forms">
+  <Display>DocumentLibraryForm</Display>
+  <Edit>DocumentLibraryForm</Edit>
+  <New>DocumentLibraryForm</New>
+</FormTemplates>
 </file>
 
 <file path=customXml/item2.xml><?xml version="1.0" encoding="utf-8"?>
@@ -3207,20 +4330,17 @@
 </file>
 
 <file path=customXml/item3.xml><?xml version="1.0" encoding="utf-8"?>
-<?mso-contentType ?>
-<FormTemplates xmlns="http://schemas.microsoft.com/sharepoint/v3/contenttype/forms">
-  <Display>DocumentLibraryForm</Display>
-  <Edit>DocumentLibraryForm</Edit>
-  <New>DocumentLibraryForm</New>
-</FormTemplates>
+<p:properties xmlns:p="http://schemas.microsoft.com/office/2006/metadata/properties" xmlns:xsi="http://www.w3.org/2001/XMLSchema-instance" xmlns:pc="http://schemas.microsoft.com/office/infopath/2007/PartnerControls">
+  <documentManagement>
+    <_activity xmlns="98b3f1ad-107c-497c-bb15-64aaebc89f52" xsi:nil="true"/>
+  </documentManagement>
+</p:properties>
 </file>
 
 <file path=customXml/itemProps1.xml><?xml version="1.0" encoding="utf-8"?>
-<ds:datastoreItem xmlns:ds="http://schemas.openxmlformats.org/officeDocument/2006/customXml" ds:itemID="{1A62B62A-6829-43EA-BA4A-C7555935955E}">
+<ds:datastoreItem xmlns:ds="http://schemas.openxmlformats.org/officeDocument/2006/customXml" ds:itemID="{4D7E8EF9-EC78-4755-A440-C4783DEAF1FB}">
   <ds:schemaRefs>
-    <ds:schemaRef ds:uri="http://schemas.microsoft.com/office/2006/metadata/properties"/>
-    <ds:schemaRef ds:uri="http://schemas.microsoft.com/office/infopath/2007/PartnerControls"/>
-    <ds:schemaRef ds:uri="98b3f1ad-107c-497c-bb15-64aaebc89f52"/>
+    <ds:schemaRef ds:uri="http://schemas.microsoft.com/sharepoint/v3/contenttype/forms"/>
   </ds:schemaRefs>
 </ds:datastoreItem>
 </file>
@@ -3245,9 +4365,11 @@
 </file>
 
 <file path=customXml/itemProps3.xml><?xml version="1.0" encoding="utf-8"?>
-<ds:datastoreItem xmlns:ds="http://schemas.openxmlformats.org/officeDocument/2006/customXml" ds:itemID="{4D7E8EF9-EC78-4755-A440-C4783DEAF1FB}">
+<ds:datastoreItem xmlns:ds="http://schemas.openxmlformats.org/officeDocument/2006/customXml" ds:itemID="{1A62B62A-6829-43EA-BA4A-C7555935955E}">
   <ds:schemaRefs>
-    <ds:schemaRef ds:uri="http://schemas.microsoft.com/sharepoint/v3/contenttype/forms"/>
+    <ds:schemaRef ds:uri="http://schemas.microsoft.com/office/2006/metadata/properties"/>
+    <ds:schemaRef ds:uri="http://schemas.microsoft.com/office/infopath/2007/PartnerControls"/>
+    <ds:schemaRef ds:uri="98b3f1ad-107c-497c-bb15-64aaebc89f52"/>
   </ds:schemaRefs>
 </ds:datastoreItem>
 </file>
</xml_diff>

<commit_message>
feat: add README para unidad 6
</commit_message>
<xml_diff>
--- a/Unidad_5/Guia.docx
+++ b/Unidad_5/Guia.docx
@@ -372,6 +372,12 @@
         <w:rPr>
           <w:lang w:val="es-EC"/>
         </w:rPr>
+        <w:t xml:space="preserve">useEffect, </w:t>
+      </w:r>
+      <w:r>
+        <w:rPr>
+          <w:lang w:val="es-EC"/>
+        </w:rPr>
         <w:t>Hacer focus a un componente cuando el componente se muestra.</w:t>
       </w:r>
     </w:p>
@@ -390,6 +396,12 @@
         <w:rPr>
           <w:lang w:val="es-EC"/>
         </w:rPr>
+        <w:t xml:space="preserve">useEffect, </w:t>
+      </w:r>
+      <w:r>
+        <w:rPr>
+          <w:lang w:val="es-EC"/>
+        </w:rPr>
         <w:t>Limpiar state del form</w:t>
       </w:r>
       <w:r>
@@ -415,6 +427,24 @@
           <w:lang w:val="es-EC"/>
         </w:rPr>
         <w:t>)</w:t>
+      </w:r>
+    </w:p>
+    <w:p>
+      <w:pPr>
+        <w:pStyle w:val="ListParagraph"/>
+        <w:numPr>
+          <w:ilvl w:val="0"/>
+          <w:numId w:val="9"/>
+        </w:numPr>
+        <w:rPr>
+          <w:lang w:val="es-EC"/>
+        </w:rPr>
+      </w:pPr>
+      <w:r>
+        <w:rPr>
+          <w:lang w:val="en-EC"/>
+        </w:rPr>
+        <w:t>useMemo, para hacer que un componente custom cambie solo cuando verified cambia.</w:t>
       </w:r>
     </w:p>
     <w:p>
@@ -559,7 +589,14 @@
         <w:rPr>
           <w:lang w:val="es-EC"/>
         </w:rPr>
-        <w:t xml:space="preserve"> La idea o motivación de crear </w:t>
+        <w:t xml:space="preserve"> La </w:t>
+      </w:r>
+      <w:r>
+        <w:rPr>
+          <w:lang w:val="es-EC"/>
+        </w:rPr>
+        <w:lastRenderedPageBreak/>
+        <w:t xml:space="preserve">idea o motivación de crear </w:t>
       </w:r>
       <w:r>
         <w:rPr>
@@ -608,7 +645,6 @@
         <w:rPr>
           <w:lang w:val="es-EC"/>
         </w:rPr>
-        <w:lastRenderedPageBreak/>
         <w:t>Por ejemplo, podemos necesitar un de Hook de paginación de datos. Con este hooks podemos enviarle todo una Array de datos, un número N que es la cantidad de items por página. Y este nos devuelve una página con N items, una función para ir a la página siguiente, atrás, principio y final.</w:t>
       </w:r>
     </w:p>
@@ -789,7 +825,13 @@
         <w:rPr>
           <w:lang w:val="es-EC"/>
         </w:rPr>
-        <w:t xml:space="preserve">siones es que el nombre del hook debe iniciar con el prefijo “use” El resto como la firma de la función puede ser a conveniencia del usuario. Ya sea parámetros </w:t>
+        <w:t>c</w:t>
+      </w:r>
+      <w:r>
+        <w:rPr>
+          <w:lang w:val="es-EC"/>
+        </w:rPr>
+        <w:t xml:space="preserve">iones es que el nombre del hook debe iniciar con el prefijo “use” El resto como la firma de la función puede ser a conveniencia del usuario. Ya sea parámetros </w:t>
       </w:r>
       <w:r>
         <w:rPr>
@@ -3112,7 +3154,6 @@
   <w:style w:type="character" w:default="1" w:styleId="DefaultParagraphFont">
     <w:name w:val="Default Paragraph Font"/>
     <w:uiPriority w:val="1"/>
-    <w:semiHidden/>
     <w:unhideWhenUsed/>
   </w:style>
   <w:style w:type="table" w:default="1" w:styleId="TableNormal">
@@ -3781,12 +3822,11 @@
 </file>
 
 <file path=customXml/item1.xml><?xml version="1.0" encoding="utf-8"?>
-<?mso-contentType ?>
-<FormTemplates xmlns="http://schemas.microsoft.com/sharepoint/v3/contenttype/forms">
-  <Display>DocumentLibraryForm</Display>
-  <Edit>DocumentLibraryForm</Edit>
-  <New>DocumentLibraryForm</New>
-</FormTemplates>
+<p:properties xmlns:p="http://schemas.microsoft.com/office/2006/metadata/properties" xmlns:xsi="http://www.w3.org/2001/XMLSchema-instance" xmlns:pc="http://schemas.microsoft.com/office/infopath/2007/PartnerControls">
+  <documentManagement>
+    <_activity xmlns="98b3f1ad-107c-497c-bb15-64aaebc89f52" xsi:nil="true"/>
+  </documentManagement>
+</p:properties>
 </file>
 
 <file path=customXml/item2.xml><?xml version="1.0" encoding="utf-8"?>
@@ -4037,17 +4077,20 @@
 </file>
 
 <file path=customXml/item3.xml><?xml version="1.0" encoding="utf-8"?>
-<p:properties xmlns:p="http://schemas.microsoft.com/office/2006/metadata/properties" xmlns:xsi="http://www.w3.org/2001/XMLSchema-instance" xmlns:pc="http://schemas.microsoft.com/office/infopath/2007/PartnerControls">
-  <documentManagement>
-    <_activity xmlns="98b3f1ad-107c-497c-bb15-64aaebc89f52" xsi:nil="true"/>
-  </documentManagement>
-</p:properties>
+<?mso-contentType ?>
+<FormTemplates xmlns="http://schemas.microsoft.com/sharepoint/v3/contenttype/forms">
+  <Display>DocumentLibraryForm</Display>
+  <Edit>DocumentLibraryForm</Edit>
+  <New>DocumentLibraryForm</New>
+</FormTemplates>
 </file>
 
 <file path=customXml/itemProps1.xml><?xml version="1.0" encoding="utf-8"?>
-<ds:datastoreItem xmlns:ds="http://schemas.openxmlformats.org/officeDocument/2006/customXml" ds:itemID="{4D7E8EF9-EC78-4755-A440-C4783DEAF1FB}">
+<ds:datastoreItem xmlns:ds="http://schemas.openxmlformats.org/officeDocument/2006/customXml" ds:itemID="{1A62B62A-6829-43EA-BA4A-C7555935955E}">
   <ds:schemaRefs>
-    <ds:schemaRef ds:uri="http://schemas.microsoft.com/sharepoint/v3/contenttype/forms"/>
+    <ds:schemaRef ds:uri="http://schemas.microsoft.com/office/2006/metadata/properties"/>
+    <ds:schemaRef ds:uri="http://schemas.microsoft.com/office/infopath/2007/PartnerControls"/>
+    <ds:schemaRef ds:uri="98b3f1ad-107c-497c-bb15-64aaebc89f52"/>
   </ds:schemaRefs>
 </ds:datastoreItem>
 </file>
@@ -4072,11 +4115,9 @@
 </file>
 
 <file path=customXml/itemProps3.xml><?xml version="1.0" encoding="utf-8"?>
-<ds:datastoreItem xmlns:ds="http://schemas.openxmlformats.org/officeDocument/2006/customXml" ds:itemID="{1A62B62A-6829-43EA-BA4A-C7555935955E}">
+<ds:datastoreItem xmlns:ds="http://schemas.openxmlformats.org/officeDocument/2006/customXml" ds:itemID="{4D7E8EF9-EC78-4755-A440-C4783DEAF1FB}">
   <ds:schemaRefs>
-    <ds:schemaRef ds:uri="http://schemas.microsoft.com/office/2006/metadata/properties"/>
-    <ds:schemaRef ds:uri="http://schemas.microsoft.com/office/infopath/2007/PartnerControls"/>
-    <ds:schemaRef ds:uri="98b3f1ad-107c-497c-bb15-64aaebc89f52"/>
+    <ds:schemaRef ds:uri="http://schemas.microsoft.com/sharepoint/v3/contenttype/forms"/>
   </ds:schemaRefs>
 </ds:datastoreItem>
 </file>
</xml_diff>